<commit_message>
add changes to allow STEAM quantification much easier
</commit_message>
<xml_diff>
--- a/docs/specReg-preproc-manual.docx
+++ b/docs/specReg-preproc-manual.docx
@@ -38,8 +38,6 @@
         </w:rPr>
         <w:t xml:space="preserve"> data (acquired using UoN scanners) using </w:t>
       </w:r>
-      <w:bookmarkStart w:id="0" w:name="_GoBack"/>
-      <w:bookmarkEnd w:id="0"/>
       <w:proofErr w:type="spellStart"/>
       <w:r>
         <w:rPr>
@@ -88,19 +86,37 @@
           <w:b/>
           <w:sz w:val="24"/>
         </w:rPr>
-        <w:t>is fully supported for</w:t>
+        <w:t>is supported for</w:t>
       </w:r>
       <w:r>
         <w:rPr>
           <w:b/>
           <w:sz w:val="24"/>
         </w:rPr>
-        <w:t xml:space="preserve"> MEGA-</w:t>
+        <w:t xml:space="preserve"> </w:t>
+      </w:r>
+    </w:p>
+    <w:p>
+      <w:pPr>
+        <w:pStyle w:val="ListParagraph"/>
+        <w:numPr>
+          <w:ilvl w:val="0"/>
+          <w:numId w:val="17"/>
+        </w:numPr>
+        <w:spacing w:line="240" w:lineRule="auto"/>
+        <w:rPr>
+          <w:sz w:val="24"/>
+        </w:rPr>
+      </w:pPr>
+      <w:r>
+        <w:rPr>
+          <w:sz w:val="24"/>
+        </w:rPr>
+        <w:t>MEGA-</w:t>
       </w:r>
       <w:proofErr w:type="spellStart"/>
       <w:r>
         <w:rPr>
-          <w:b/>
           <w:sz w:val="24"/>
         </w:rPr>
         <w:t>sLASER</w:t>
@@ -108,35 +124,81 @@
       <w:proofErr w:type="spellEnd"/>
       <w:r>
         <w:rPr>
-          <w:b/>
           <w:sz w:val="24"/>
         </w:rPr>
-        <w:t xml:space="preserve"> (MEGA) at 7 T and </w:t>
-      </w:r>
-      <w:r>
-        <w:rPr>
-          <w:b/>
+        <w:t xml:space="preserve"> at 7 T</w:t>
+      </w:r>
+    </w:p>
+    <w:p>
+      <w:pPr>
+        <w:pStyle w:val="ListParagraph"/>
+        <w:numPr>
+          <w:ilvl w:val="0"/>
+          <w:numId w:val="17"/>
+        </w:numPr>
+        <w:spacing w:line="240" w:lineRule="auto"/>
+        <w:rPr>
           <w:sz w:val="24"/>
         </w:rPr>
-        <w:t>SLASER (30ms) + S</w:t>
-      </w:r>
-      <w:r>
-        <w:rPr>
-          <w:b/>
+      </w:pPr>
+      <w:r>
+        <w:rPr>
           <w:sz w:val="24"/>
         </w:rPr>
+        <w:t>MEGA-PRESS at 3 T - Nottingham (GE, Philips) and Newcastle (Philips)</w:t>
+      </w:r>
+    </w:p>
+    <w:p>
+      <w:pPr>
+        <w:pStyle w:val="ListParagraph"/>
+        <w:numPr>
+          <w:ilvl w:val="0"/>
+          <w:numId w:val="17"/>
+        </w:numPr>
+        <w:spacing w:line="240" w:lineRule="auto"/>
+        <w:rPr>
+          <w:sz w:val="24"/>
+        </w:rPr>
+      </w:pPr>
+      <w:r>
+        <w:rPr>
+          <w:sz w:val="24"/>
+        </w:rPr>
+        <w:t>SLASER (30ms) at 7 T</w:t>
+      </w:r>
+    </w:p>
+    <w:p>
+      <w:pPr>
+        <w:pStyle w:val="ListParagraph"/>
+        <w:numPr>
+          <w:ilvl w:val="0"/>
+          <w:numId w:val="17"/>
+        </w:numPr>
+        <w:spacing w:line="240" w:lineRule="auto"/>
+        <w:rPr>
+          <w:sz w:val="24"/>
+        </w:rPr>
+      </w:pPr>
+      <w:r>
+        <w:rPr>
+          <w:sz w:val="24"/>
+        </w:rPr>
+        <w:t>S</w:t>
+      </w:r>
+      <w:r>
+        <w:rPr>
+          <w:sz w:val="24"/>
+        </w:rPr>
         <w:t xml:space="preserve">TEAM </w:t>
       </w:r>
       <w:r>
         <w:rPr>
-          <w:b/>
           <w:sz w:val="24"/>
         </w:rPr>
         <w:t xml:space="preserve">(14ms) </w:t>
       </w:r>
       <w:r>
         <w:rPr>
-          <w:b/>
           <w:sz w:val="24"/>
         </w:rPr>
         <w:t>at 7 T</w:t>
@@ -469,14 +531,27 @@
       <w:r>
         <w:t xml:space="preserve">Figure </w:t>
       </w:r>
-      <w:fldSimple w:instr=" SEQ Figure \* ARABIC ">
-        <w:r>
-          <w:rPr>
-            <w:noProof/>
-          </w:rPr>
-          <w:t>1</w:t>
-        </w:r>
-      </w:fldSimple>
+      <w:r>
+        <w:fldChar w:fldCharType="begin"/>
+      </w:r>
+      <w:r>
+        <w:instrText xml:space="preserve"> SEQ Figure \* ARABIC </w:instrText>
+      </w:r>
+      <w:r>
+        <w:fldChar w:fldCharType="separate"/>
+      </w:r>
+      <w:r>
+        <w:rPr>
+          <w:noProof/>
+        </w:rPr>
+        <w:t>1</w:t>
+      </w:r>
+      <w:r>
+        <w:rPr>
+          <w:noProof/>
+        </w:rPr>
+        <w:fldChar w:fldCharType="end"/>
+      </w:r>
       <w:r>
         <w:t xml:space="preserve">: Navigate to </w:t>
       </w:r>
@@ -809,131 +884,7 @@
         <w:t>_</w:t>
       </w:r>
       <w:r>
-        <w:t>’ script runs the pre-processing on the raw MRS data. You need to tell it which files to look for:</w:t>
-      </w:r>
-    </w:p>
-    <w:p>
-      <w:pPr>
-        <w:pStyle w:val="ListParagraph"/>
-        <w:numPr>
-          <w:ilvl w:val="1"/>
-          <w:numId w:val="9"/>
-        </w:numPr>
-      </w:pPr>
-      <w:r>
-        <w:t xml:space="preserve">Open </w:t>
-      </w:r>
-      <w:r>
-        <w:t xml:space="preserve">the appropriate </w:t>
-      </w:r>
-      <w:proofErr w:type="spellStart"/>
-      <w:r>
-        <w:t>specreg_proc</w:t>
-      </w:r>
-      <w:proofErr w:type="spellEnd"/>
-      <w:r>
-        <w:t xml:space="preserve">_ script for your data in a </w:t>
-      </w:r>
-      <w:proofErr w:type="spellStart"/>
-      <w:r>
-        <w:t>Matlab</w:t>
-      </w:r>
-      <w:proofErr w:type="spellEnd"/>
-      <w:r>
-        <w:t xml:space="preserve"> editor (See Step 2)</w:t>
-      </w:r>
-      <w:r>
-        <w:t xml:space="preserve">. </w:t>
-      </w:r>
-      <w:r>
-        <w:t>At</w:t>
-      </w:r>
-      <w:r>
-        <w:t xml:space="preserve"> top of the file, comment out which data format you are working with. For example, here I am processing 7 T data/list format.</w:t>
-      </w:r>
-    </w:p>
-    <w:p>
-      <w:pPr>
-        <w:pStyle w:val="ListParagraph"/>
-        <w:keepNext/>
-        <w:ind w:left="792"/>
-        <w:jc w:val="center"/>
-      </w:pPr>
-      <w:r>
-        <w:rPr>
-          <w:noProof/>
-          <w:lang w:eastAsia="en-GB"/>
-        </w:rPr>
-        <w:lastRenderedPageBreak/>
-        <w:drawing>
-          <wp:inline distT="0" distB="0" distL="0" distR="0" wp14:anchorId="3D9CE0E2" wp14:editId="2E41D08B">
-            <wp:extent cx="4001271" cy="1696085"/>
-            <wp:effectExtent l="0" t="0" r="0" b="0"/>
-            <wp:docPr id="13" name="Picture 13"/>
-            <wp:cNvGraphicFramePr>
-              <a:graphicFrameLocks xmlns:a="http://schemas.openxmlformats.org/drawingml/2006/main" noChangeAspect="1"/>
-            </wp:cNvGraphicFramePr>
-            <a:graphic xmlns:a="http://schemas.openxmlformats.org/drawingml/2006/main">
-              <a:graphicData uri="http://schemas.openxmlformats.org/drawingml/2006/picture">
-                <pic:pic xmlns:pic="http://schemas.openxmlformats.org/drawingml/2006/picture">
-                  <pic:nvPicPr>
-                    <pic:cNvPr id="1" name=""/>
-                    <pic:cNvPicPr/>
-                  </pic:nvPicPr>
-                  <pic:blipFill>
-                    <a:blip r:embed="rId16"/>
-                    <a:stretch>
-                      <a:fillRect/>
-                    </a:stretch>
-                  </pic:blipFill>
-                  <pic:spPr>
-                    <a:xfrm>
-                      <a:off x="0" y="0"/>
-                      <a:ext cx="4007262" cy="1698625"/>
-                    </a:xfrm>
-                    <a:prstGeom prst="rect">
-                      <a:avLst/>
-                    </a:prstGeom>
-                  </pic:spPr>
-                </pic:pic>
-              </a:graphicData>
-            </a:graphic>
-          </wp:inline>
-        </w:drawing>
-      </w:r>
-    </w:p>
-    <w:p>
-      <w:pPr>
-        <w:pStyle w:val="Caption"/>
-        <w:jc w:val="center"/>
-      </w:pPr>
-      <w:r>
-        <w:t xml:space="preserve">Figure </w:t>
-      </w:r>
-      <w:fldSimple w:instr=" SEQ Figure \* ARABIC ">
-        <w:r>
-          <w:rPr>
-            <w:noProof/>
-          </w:rPr>
-          <w:t>2</w:t>
-        </w:r>
-      </w:fldSimple>
-      <w:r>
-        <w:t xml:space="preserve">: Modify the beginning of the </w:t>
-      </w:r>
-      <w:r>
-        <w:t>‘</w:t>
-      </w:r>
-      <w:proofErr w:type="spellStart"/>
-      <w:r>
-        <w:t>specreg_proc</w:t>
-      </w:r>
-      <w:proofErr w:type="spellEnd"/>
-      <w:r>
-        <w:t xml:space="preserve">_’ </w:t>
-      </w:r>
-      <w:r>
-        <w:t>code to select your data format</w:t>
+        <w:t xml:space="preserve">’ script runs the pre-processing on the raw MRS data. </w:t>
       </w:r>
     </w:p>
     <w:p>
@@ -966,23 +917,23 @@
       <w:proofErr w:type="spellEnd"/>
     </w:p>
     <w:p>
+      <w:r>
+        <w:t>Please choose the correct file</w:t>
+      </w:r>
+      <w:r>
+        <w:t xml:space="preserve"> to run</w:t>
+      </w:r>
+      <w:r>
+        <w:t xml:space="preserve"> depending on your acquisition.</w:t>
+      </w:r>
+    </w:p>
+    <w:p>
       <w:pPr>
         <w:rPr>
           <w:b/>
           <w:sz w:val="24"/>
         </w:rPr>
       </w:pPr>
-      <w:r>
-        <w:t xml:space="preserve">The </w:t>
-      </w:r>
-      <w:proofErr w:type="spellStart"/>
-      <w:r>
-        <w:t>specReg</w:t>
-      </w:r>
-      <w:proofErr w:type="spellEnd"/>
-      <w:r>
-        <w:t xml:space="preserve"> scripts depend on the MRS acquisition you are analysing. Please choose the correct file depending on your acquisition.</w:t>
-      </w:r>
     </w:p>
     <w:tbl>
       <w:tblPr>
@@ -1014,6 +965,7 @@
                 <w:b/>
                 <w:sz w:val="24"/>
               </w:rPr>
+              <w:lastRenderedPageBreak/>
               <w:t>Acquisition</w:t>
             </w:r>
           </w:p>
@@ -1053,7 +1005,10 @@
               <w:ind w:left="0"/>
             </w:pPr>
             <w:r>
-              <w:t>7 T or 3 T MEGA</w:t>
+              <w:t>MEGA</w:t>
+            </w:r>
+            <w:r>
+              <w:t xml:space="preserve"> (3T or 7T)</w:t>
             </w:r>
           </w:p>
         </w:tc>
@@ -1157,6 +1112,563 @@
           <w:color w:val="5B9BD5" w:themeColor="accent1"/>
         </w:rPr>
       </w:pPr>
+    </w:p>
+    <w:p>
+      <w:r>
+        <w:t>T</w:t>
+      </w:r>
+      <w:r>
+        <w:t xml:space="preserve">he </w:t>
+      </w:r>
+      <w:r>
+        <w:t xml:space="preserve">MEGA </w:t>
+      </w:r>
+      <w:r>
+        <w:t>script</w:t>
+      </w:r>
+      <w:r>
+        <w:t xml:space="preserve"> needs to be told which data</w:t>
+      </w:r>
+      <w:r>
+        <w:t xml:space="preserve"> you are analysing</w:t>
+      </w:r>
+    </w:p>
+    <w:p>
+      <w:pPr>
+        <w:ind w:firstLine="720"/>
+        <w:rPr>
+          <w:rFonts w:ascii="Cascadia Mono" w:hAnsi="Cascadia Mono" w:cs="Cascadia Mono"/>
+        </w:rPr>
+      </w:pPr>
+      <w:proofErr w:type="spellStart"/>
+      <w:r>
+        <w:rPr>
+          <w:rFonts w:ascii="Cascadia Mono" w:hAnsi="Cascadia Mono" w:cs="Cascadia Mono"/>
+        </w:rPr>
+        <w:t>specreg_proc_</w:t>
+      </w:r>
+      <w:proofErr w:type="gramStart"/>
+      <w:r>
+        <w:rPr>
+          <w:rFonts w:ascii="Cascadia Mono" w:hAnsi="Cascadia Mono" w:cs="Cascadia Mono"/>
+        </w:rPr>
+        <w:t>MEGA</w:t>
+      </w:r>
+      <w:proofErr w:type="spellEnd"/>
+      <w:r>
+        <w:rPr>
+          <w:rFonts w:ascii="Cascadia Mono" w:hAnsi="Cascadia Mono" w:cs="Cascadia Mono"/>
+        </w:rPr>
+        <w:t>(</w:t>
+      </w:r>
+      <w:proofErr w:type="gramEnd"/>
+      <w:r>
+        <w:rPr>
+          <w:rFonts w:ascii="Cascadia Mono" w:hAnsi="Cascadia Mono" w:cs="Cascadia Mono"/>
+        </w:rPr>
+        <w:t xml:space="preserve">scanner, </w:t>
+      </w:r>
+      <w:proofErr w:type="spellStart"/>
+      <w:r>
+        <w:rPr>
+          <w:rFonts w:ascii="Cascadia Mono" w:hAnsi="Cascadia Mono" w:cs="Cascadia Mono"/>
+        </w:rPr>
+        <w:t>fmt</w:t>
+      </w:r>
+      <w:proofErr w:type="spellEnd"/>
+      <w:r>
+        <w:rPr>
+          <w:rFonts w:ascii="Cascadia Mono" w:hAnsi="Cascadia Mono" w:cs="Cascadia Mono"/>
+        </w:rPr>
+        <w:t>)</w:t>
+      </w:r>
+    </w:p>
+    <w:p>
+      <w:r>
+        <w:t>For instance i</w:t>
+      </w:r>
+      <w:r>
+        <w:t>f you are analysing 3 T GE data, you would run</w:t>
+      </w:r>
+    </w:p>
+    <w:p>
+      <w:pPr>
+        <w:ind w:firstLine="720"/>
+        <w:rPr>
+          <w:rFonts w:ascii="Cascadia Mono" w:hAnsi="Cascadia Mono" w:cs="Cascadia Mono"/>
+        </w:rPr>
+      </w:pPr>
+      <w:proofErr w:type="spellStart"/>
+      <w:r>
+        <w:rPr>
+          <w:rFonts w:ascii="Cascadia Mono" w:hAnsi="Cascadia Mono" w:cs="Cascadia Mono"/>
+        </w:rPr>
+        <w:t>specReg_proc_</w:t>
+      </w:r>
+      <w:proofErr w:type="gramStart"/>
+      <w:r>
+        <w:rPr>
+          <w:rFonts w:ascii="Cascadia Mono" w:hAnsi="Cascadia Mono" w:cs="Cascadia Mono"/>
+        </w:rPr>
+        <w:t>MEGA</w:t>
+      </w:r>
+      <w:proofErr w:type="spellEnd"/>
+      <w:r>
+        <w:rPr>
+          <w:rFonts w:ascii="Cascadia Mono" w:hAnsi="Cascadia Mono" w:cs="Cascadia Mono"/>
+        </w:rPr>
+        <w:t>(</w:t>
+      </w:r>
+      <w:proofErr w:type="gramEnd"/>
+      <w:r>
+        <w:rPr>
+          <w:rFonts w:ascii="Cascadia Mono" w:hAnsi="Cascadia Mono" w:cs="Cascadia Mono"/>
+        </w:rPr>
+        <w:t>‘</w:t>
+      </w:r>
+      <w:proofErr w:type="spellStart"/>
+      <w:r>
+        <w:rPr>
+          <w:rFonts w:ascii="Cascadia Mono" w:hAnsi="Cascadia Mono" w:cs="Cascadia Mono"/>
+        </w:rPr>
+        <w:t>Notts</w:t>
+      </w:r>
+      <w:proofErr w:type="spellEnd"/>
+      <w:r>
+        <w:rPr>
+          <w:rFonts w:ascii="Cascadia Mono" w:hAnsi="Cascadia Mono" w:cs="Cascadia Mono"/>
+        </w:rPr>
+        <w:t>-GE</w:t>
+      </w:r>
+      <w:r>
+        <w:rPr>
+          <w:rFonts w:ascii="Cascadia Mono" w:hAnsi="Cascadia Mono" w:cs="Cascadia Mono"/>
+        </w:rPr>
+        <w:t>’</w:t>
+      </w:r>
+      <w:r>
+        <w:rPr>
+          <w:rFonts w:ascii="Cascadia Mono" w:hAnsi="Cascadia Mono" w:cs="Cascadia Mono"/>
+        </w:rPr>
+        <w:t>)</w:t>
+      </w:r>
+      <w:bookmarkStart w:id="0" w:name="_GoBack"/>
+      <w:bookmarkEnd w:id="0"/>
+    </w:p>
+    <w:p>
+      <w:proofErr w:type="gramStart"/>
+      <w:r>
+        <w:t>or</w:t>
+      </w:r>
+      <w:proofErr w:type="gramEnd"/>
+      <w:r>
+        <w:t xml:space="preserve"> for Nottingham Philips data with </w:t>
+      </w:r>
+      <w:proofErr w:type="spellStart"/>
+      <w:r>
+        <w:t>sdat</w:t>
+      </w:r>
+      <w:proofErr w:type="spellEnd"/>
+      <w:r>
+        <w:t>/spar file</w:t>
+      </w:r>
+    </w:p>
+    <w:p>
+      <w:pPr>
+        <w:ind w:firstLine="720"/>
+        <w:rPr>
+          <w:rFonts w:ascii="Cascadia Mono" w:hAnsi="Cascadia Mono" w:cs="Cascadia Mono"/>
+        </w:rPr>
+      </w:pPr>
+      <w:proofErr w:type="spellStart"/>
+      <w:r>
+        <w:rPr>
+          <w:rFonts w:ascii="Cascadia Mono" w:hAnsi="Cascadia Mono" w:cs="Cascadia Mono"/>
+        </w:rPr>
+        <w:t>specReg_proc_</w:t>
+      </w:r>
+      <w:proofErr w:type="gramStart"/>
+      <w:r>
+        <w:rPr>
+          <w:rFonts w:ascii="Cascadia Mono" w:hAnsi="Cascadia Mono" w:cs="Cascadia Mono"/>
+        </w:rPr>
+        <w:t>MEGA</w:t>
+      </w:r>
+      <w:proofErr w:type="spellEnd"/>
+      <w:r>
+        <w:rPr>
+          <w:rFonts w:ascii="Cascadia Mono" w:hAnsi="Cascadia Mono" w:cs="Cascadia Mono"/>
+        </w:rPr>
+        <w:t>(</w:t>
+      </w:r>
+      <w:proofErr w:type="gramEnd"/>
+      <w:r>
+        <w:rPr>
+          <w:rFonts w:ascii="Cascadia Mono" w:hAnsi="Cascadia Mono" w:cs="Cascadia Mono"/>
+        </w:rPr>
+        <w:t>‘</w:t>
+      </w:r>
+      <w:proofErr w:type="spellStart"/>
+      <w:r>
+        <w:rPr>
+          <w:rFonts w:ascii="Cascadia Mono" w:hAnsi="Cascadia Mono" w:cs="Cascadia Mono"/>
+        </w:rPr>
+        <w:t>Notts</w:t>
+      </w:r>
+      <w:proofErr w:type="spellEnd"/>
+      <w:r>
+        <w:rPr>
+          <w:rFonts w:ascii="Cascadia Mono" w:hAnsi="Cascadia Mono" w:cs="Cascadia Mono"/>
+        </w:rPr>
+        <w:t>-Philips</w:t>
+      </w:r>
+      <w:r>
+        <w:rPr>
+          <w:rFonts w:ascii="Cascadia Mono" w:hAnsi="Cascadia Mono" w:cs="Cascadia Mono"/>
+        </w:rPr>
+        <w:t>’</w:t>
+      </w:r>
+      <w:r>
+        <w:rPr>
+          <w:rFonts w:ascii="Cascadia Mono" w:hAnsi="Cascadia Mono" w:cs="Cascadia Mono"/>
+        </w:rPr>
+        <w:t xml:space="preserve">, </w:t>
+      </w:r>
+      <w:r>
+        <w:rPr>
+          <w:rFonts w:ascii="Cascadia Mono" w:hAnsi="Cascadia Mono" w:cs="Cascadia Mono"/>
+        </w:rPr>
+        <w:t>‘</w:t>
+      </w:r>
+      <w:proofErr w:type="spellStart"/>
+      <w:r>
+        <w:rPr>
+          <w:rFonts w:ascii="Cascadia Mono" w:hAnsi="Cascadia Mono" w:cs="Cascadia Mono"/>
+        </w:rPr>
+        <w:t>sdat</w:t>
+      </w:r>
+      <w:proofErr w:type="spellEnd"/>
+      <w:r>
+        <w:rPr>
+          <w:rFonts w:ascii="Cascadia Mono" w:hAnsi="Cascadia Mono" w:cs="Cascadia Mono"/>
+        </w:rPr>
+        <w:t>’)</w:t>
+      </w:r>
+    </w:p>
+    <w:tbl>
+      <w:tblPr>
+        <w:tblStyle w:val="TableGrid"/>
+        <w:tblW w:w="0" w:type="auto"/>
+        <w:tblLook w:val="04A0" w:firstRow="1" w:lastRow="0" w:firstColumn="1" w:lastColumn="0" w:noHBand="0" w:noVBand="1"/>
+      </w:tblPr>
+      <w:tblGrid>
+        <w:gridCol w:w="3005"/>
+        <w:gridCol w:w="3005"/>
+        <w:gridCol w:w="3006"/>
+      </w:tblGrid>
+      <w:tr>
+        <w:tc>
+          <w:tcPr>
+            <w:tcW w:w="3005" w:type="dxa"/>
+          </w:tcPr>
+          <w:p/>
+        </w:tc>
+        <w:tc>
+          <w:tcPr>
+            <w:tcW w:w="3005" w:type="dxa"/>
+          </w:tcPr>
+          <w:p>
+            <w:pPr>
+              <w:rPr>
+                <w:rFonts w:ascii="Cascadia Mono" w:hAnsi="Cascadia Mono" w:cs="Cascadia Mono"/>
+              </w:rPr>
+            </w:pPr>
+            <w:r>
+              <w:rPr>
+                <w:rFonts w:ascii="Cascadia Mono" w:hAnsi="Cascadia Mono" w:cs="Cascadia Mono"/>
+              </w:rPr>
+              <w:t>scanner</w:t>
+            </w:r>
+          </w:p>
+        </w:tc>
+        <w:tc>
+          <w:tcPr>
+            <w:tcW w:w="3006" w:type="dxa"/>
+          </w:tcPr>
+          <w:p>
+            <w:pPr>
+              <w:rPr>
+                <w:rFonts w:ascii="Cascadia Mono" w:hAnsi="Cascadia Mono" w:cs="Cascadia Mono"/>
+              </w:rPr>
+            </w:pPr>
+            <w:proofErr w:type="spellStart"/>
+            <w:r>
+              <w:rPr>
+                <w:rFonts w:ascii="Cascadia Mono" w:hAnsi="Cascadia Mono" w:cs="Cascadia Mono"/>
+              </w:rPr>
+              <w:t>fmt</w:t>
+            </w:r>
+            <w:proofErr w:type="spellEnd"/>
+          </w:p>
+        </w:tc>
+      </w:tr>
+      <w:tr>
+        <w:tc>
+          <w:tcPr>
+            <w:tcW w:w="3005" w:type="dxa"/>
+          </w:tcPr>
+          <w:p>
+            <w:r>
+              <w:t>Using the Nottingham 3T Philips sequence</w:t>
+            </w:r>
+          </w:p>
+        </w:tc>
+        <w:tc>
+          <w:tcPr>
+            <w:tcW w:w="3005" w:type="dxa"/>
+          </w:tcPr>
+          <w:p>
+            <w:pPr>
+              <w:rPr>
+                <w:rFonts w:ascii="Cascadia Mono" w:hAnsi="Cascadia Mono" w:cs="Cascadia Mono"/>
+              </w:rPr>
+            </w:pPr>
+            <w:r>
+              <w:rPr>
+                <w:rFonts w:ascii="Cascadia Mono" w:hAnsi="Cascadia Mono" w:cs="Cascadia Mono"/>
+              </w:rPr>
+              <w:t>‘</w:t>
+            </w:r>
+            <w:proofErr w:type="spellStart"/>
+            <w:r>
+              <w:rPr>
+                <w:rFonts w:ascii="Cascadia Mono" w:hAnsi="Cascadia Mono" w:cs="Cascadia Mono"/>
+              </w:rPr>
+              <w:t>Notts</w:t>
+            </w:r>
+            <w:proofErr w:type="spellEnd"/>
+            <w:r>
+              <w:rPr>
+                <w:rFonts w:ascii="Cascadia Mono" w:hAnsi="Cascadia Mono" w:cs="Cascadia Mono"/>
+              </w:rPr>
+              <w:t>-Philips’</w:t>
+            </w:r>
+          </w:p>
+        </w:tc>
+        <w:tc>
+          <w:tcPr>
+            <w:tcW w:w="3006" w:type="dxa"/>
+          </w:tcPr>
+          <w:p>
+            <w:pPr>
+              <w:rPr>
+                <w:rFonts w:ascii="Cascadia Mono" w:hAnsi="Cascadia Mono" w:cs="Cascadia Mono"/>
+              </w:rPr>
+            </w:pPr>
+            <w:r>
+              <w:rPr>
+                <w:rFonts w:ascii="Cascadia Mono" w:hAnsi="Cascadia Mono" w:cs="Cascadia Mono"/>
+              </w:rPr>
+              <w:t>‘</w:t>
+            </w:r>
+            <w:proofErr w:type="spellStart"/>
+            <w:r>
+              <w:rPr>
+                <w:rFonts w:ascii="Cascadia Mono" w:hAnsi="Cascadia Mono" w:cs="Cascadia Mono"/>
+              </w:rPr>
+              <w:t>sdat</w:t>
+            </w:r>
+            <w:proofErr w:type="spellEnd"/>
+            <w:r>
+              <w:rPr>
+                <w:rFonts w:ascii="Cascadia Mono" w:hAnsi="Cascadia Mono" w:cs="Cascadia Mono"/>
+              </w:rPr>
+              <w:t xml:space="preserve">’ </w:t>
+            </w:r>
+            <w:r>
+              <w:rPr>
+                <w:rFonts w:asciiTheme="majorHAnsi" w:hAnsiTheme="majorHAnsi" w:cstheme="majorHAnsi"/>
+              </w:rPr>
+              <w:t>or</w:t>
+            </w:r>
+            <w:r>
+              <w:rPr>
+                <w:rFonts w:ascii="Cascadia Mono" w:hAnsi="Cascadia Mono" w:cs="Cascadia Mono"/>
+              </w:rPr>
+              <w:t xml:space="preserve"> </w:t>
+            </w:r>
+          </w:p>
+          <w:p>
+            <w:pPr>
+              <w:rPr>
+                <w:rFonts w:ascii="Cascadia Mono" w:hAnsi="Cascadia Mono" w:cs="Cascadia Mono"/>
+              </w:rPr>
+            </w:pPr>
+            <w:r>
+              <w:rPr>
+                <w:rFonts w:ascii="Cascadia Mono" w:hAnsi="Cascadia Mono" w:cs="Cascadia Mono"/>
+              </w:rPr>
+              <w:t>‘</w:t>
+            </w:r>
+            <w:proofErr w:type="spellStart"/>
+            <w:r>
+              <w:rPr>
+                <w:rFonts w:ascii="Cascadia Mono" w:hAnsi="Cascadia Mono" w:cs="Cascadia Mono"/>
+              </w:rPr>
+              <w:t>datalist</w:t>
+            </w:r>
+            <w:proofErr w:type="spellEnd"/>
+            <w:r>
+              <w:rPr>
+                <w:rFonts w:ascii="Cascadia Mono" w:hAnsi="Cascadia Mono" w:cs="Cascadia Mono"/>
+              </w:rPr>
+              <w:t xml:space="preserve">’ </w:t>
+            </w:r>
+            <w:r>
+              <w:rPr>
+                <w:rFonts w:asciiTheme="majorHAnsi" w:hAnsiTheme="majorHAnsi" w:cstheme="majorHAnsi"/>
+              </w:rPr>
+              <w:t>or</w:t>
+            </w:r>
+            <w:r>
+              <w:rPr>
+                <w:rFonts w:ascii="Cascadia Mono" w:hAnsi="Cascadia Mono" w:cs="Cascadia Mono"/>
+              </w:rPr>
+              <w:t xml:space="preserve"> ‘</w:t>
+            </w:r>
+            <w:proofErr w:type="spellStart"/>
+            <w:r>
+              <w:rPr>
+                <w:rFonts w:ascii="Cascadia Mono" w:hAnsi="Cascadia Mono" w:cs="Cascadia Mono"/>
+              </w:rPr>
+              <w:t>sinlabraw</w:t>
+            </w:r>
+            <w:proofErr w:type="spellEnd"/>
+            <w:r>
+              <w:rPr>
+                <w:rFonts w:ascii="Cascadia Mono" w:hAnsi="Cascadia Mono" w:cs="Cascadia Mono"/>
+              </w:rPr>
+              <w:t>’</w:t>
+            </w:r>
+          </w:p>
+        </w:tc>
+      </w:tr>
+      <w:tr>
+        <w:tc>
+          <w:tcPr>
+            <w:tcW w:w="3005" w:type="dxa"/>
+          </w:tcPr>
+          <w:p>
+            <w:r>
+              <w:t>Using the Nottingham 3 T GE scanner</w:t>
+            </w:r>
+          </w:p>
+        </w:tc>
+        <w:tc>
+          <w:tcPr>
+            <w:tcW w:w="3005" w:type="dxa"/>
+          </w:tcPr>
+          <w:p>
+            <w:pPr>
+              <w:rPr>
+                <w:rFonts w:ascii="Cascadia Mono" w:hAnsi="Cascadia Mono" w:cs="Cascadia Mono"/>
+              </w:rPr>
+            </w:pPr>
+            <w:r>
+              <w:rPr>
+                <w:rFonts w:ascii="Cascadia Mono" w:hAnsi="Cascadia Mono" w:cs="Cascadia Mono"/>
+              </w:rPr>
+              <w:t>‘</w:t>
+            </w:r>
+            <w:proofErr w:type="spellStart"/>
+            <w:r>
+              <w:rPr>
+                <w:rFonts w:ascii="Cascadia Mono" w:hAnsi="Cascadia Mono" w:cs="Cascadia Mono"/>
+              </w:rPr>
+              <w:t>Notts</w:t>
+            </w:r>
+            <w:proofErr w:type="spellEnd"/>
+            <w:r>
+              <w:rPr>
+                <w:rFonts w:ascii="Cascadia Mono" w:hAnsi="Cascadia Mono" w:cs="Cascadia Mono"/>
+              </w:rPr>
+              <w:t>-GE’</w:t>
+            </w:r>
+          </w:p>
+        </w:tc>
+        <w:tc>
+          <w:tcPr>
+            <w:tcW w:w="3006" w:type="dxa"/>
+          </w:tcPr>
+          <w:p/>
+        </w:tc>
+      </w:tr>
+      <w:tr>
+        <w:tc>
+          <w:tcPr>
+            <w:tcW w:w="3005" w:type="dxa"/>
+          </w:tcPr>
+          <w:p>
+            <w:r>
+              <w:t>Using data acquired from Newcastle (</w:t>
+            </w:r>
+            <w:proofErr w:type="spellStart"/>
+            <w:r>
+              <w:t>BrightMind</w:t>
+            </w:r>
+            <w:proofErr w:type="spellEnd"/>
+            <w:r>
+              <w:t xml:space="preserve"> data)</w:t>
+            </w:r>
+          </w:p>
+        </w:tc>
+        <w:tc>
+          <w:tcPr>
+            <w:tcW w:w="3005" w:type="dxa"/>
+          </w:tcPr>
+          <w:p>
+            <w:pPr>
+              <w:rPr>
+                <w:rFonts w:ascii="Cascadia Mono" w:hAnsi="Cascadia Mono" w:cs="Cascadia Mono"/>
+              </w:rPr>
+            </w:pPr>
+            <w:r>
+              <w:rPr>
+                <w:rFonts w:ascii="Cascadia Mono" w:hAnsi="Cascadia Mono" w:cs="Cascadia Mono"/>
+              </w:rPr>
+              <w:t>‘Newcastle’</w:t>
+            </w:r>
+          </w:p>
+        </w:tc>
+        <w:tc>
+          <w:tcPr>
+            <w:tcW w:w="3006" w:type="dxa"/>
+          </w:tcPr>
+          <w:p/>
+        </w:tc>
+      </w:tr>
+    </w:tbl>
+    <w:p/>
+    <w:p>
+      <w:r>
+        <w:t xml:space="preserve">Note: for </w:t>
+      </w:r>
+      <w:proofErr w:type="spellStart"/>
+      <w:r>
+        <w:t>sLASER</w:t>
+      </w:r>
+      <w:proofErr w:type="spellEnd"/>
+      <w:r>
+        <w:t xml:space="preserve"> or STEAM. The arguments are not required. You can run the scripts without arguments.</w:t>
+      </w:r>
+    </w:p>
+    <w:p>
+      <w:pPr>
+        <w:rPr>
+          <w:i/>
+          <w:color w:val="5B9BD5" w:themeColor="accent1"/>
+        </w:rPr>
+      </w:pPr>
       <w:r>
         <w:rPr>
           <w:i/>
@@ -1230,6 +1742,233 @@
             <wp:extent cx="4704967" cy="1815577"/>
             <wp:effectExtent l="0" t="0" r="635" b="0"/>
             <wp:docPr id="5" name="Picture 5"/>
+            <wp:cNvGraphicFramePr>
+              <a:graphicFrameLocks xmlns:a="http://schemas.openxmlformats.org/drawingml/2006/main" noChangeAspect="1"/>
+            </wp:cNvGraphicFramePr>
+            <a:graphic xmlns:a="http://schemas.openxmlformats.org/drawingml/2006/main">
+              <a:graphicData uri="http://schemas.openxmlformats.org/drawingml/2006/picture">
+                <pic:pic xmlns:pic="http://schemas.openxmlformats.org/drawingml/2006/picture">
+                  <pic:nvPicPr>
+                    <pic:cNvPr id="1" name=""/>
+                    <pic:cNvPicPr/>
+                  </pic:nvPicPr>
+                  <pic:blipFill>
+                    <a:blip r:embed="rId16"/>
+                    <a:stretch>
+                      <a:fillRect/>
+                    </a:stretch>
+                  </pic:blipFill>
+                  <pic:spPr>
+                    <a:xfrm>
+                      <a:off x="0" y="0"/>
+                      <a:ext cx="4716580" cy="1820058"/>
+                    </a:xfrm>
+                    <a:prstGeom prst="rect">
+                      <a:avLst/>
+                    </a:prstGeom>
+                  </pic:spPr>
+                </pic:pic>
+              </a:graphicData>
+            </a:graphic>
+          </wp:inline>
+        </w:drawing>
+      </w:r>
+    </w:p>
+    <w:p>
+      <w:pPr>
+        <w:pStyle w:val="Caption"/>
+        <w:jc w:val="center"/>
+      </w:pPr>
+      <w:r>
+        <w:t xml:space="preserve">Figure </w:t>
+      </w:r>
+      <w:r>
+        <w:fldChar w:fldCharType="begin"/>
+      </w:r>
+      <w:r>
+        <w:instrText xml:space="preserve"> SEQ Figure \* ARABIC </w:instrText>
+      </w:r>
+      <w:r>
+        <w:fldChar w:fldCharType="separate"/>
+      </w:r>
+      <w:r>
+        <w:rPr>
+          <w:noProof/>
+        </w:rPr>
+        <w:t>3</w:t>
+      </w:r>
+      <w:r>
+        <w:rPr>
+          <w:noProof/>
+        </w:rPr>
+        <w:fldChar w:fldCharType="end"/>
+      </w:r>
+      <w:r>
+        <w:t>: User should select appropriate file to be analysed</w:t>
+      </w:r>
+    </w:p>
+    <w:p>
+      <w:pPr>
+        <w:rPr>
+          <w:color w:val="000000" w:themeColor="text1"/>
+        </w:rPr>
+      </w:pPr>
+      <w:r>
+        <w:rPr>
+          <w:color w:val="000000" w:themeColor="text1"/>
+        </w:rPr>
+        <w:t>The following window appear</w:t>
+      </w:r>
+      <w:r>
+        <w:rPr>
+          <w:color w:val="000000" w:themeColor="text1"/>
+        </w:rPr>
+        <w:t>s</w:t>
+      </w:r>
+      <w:r>
+        <w:rPr>
+          <w:color w:val="000000" w:themeColor="text1"/>
+        </w:rPr>
+        <w:t xml:space="preserve">. This </w:t>
+      </w:r>
+      <w:r>
+        <w:rPr>
+          <w:color w:val="000000" w:themeColor="text1"/>
+        </w:rPr>
+        <w:t xml:space="preserve">is a </w:t>
+      </w:r>
+      <w:r>
+        <w:rPr>
+          <w:color w:val="000000" w:themeColor="text1"/>
+        </w:rPr>
+        <w:t>plot</w:t>
+      </w:r>
+      <w:r>
+        <w:rPr>
+          <w:color w:val="000000" w:themeColor="text1"/>
+        </w:rPr>
+        <w:t xml:space="preserve"> </w:t>
+      </w:r>
+      <w:r>
+        <w:rPr>
+          <w:color w:val="000000" w:themeColor="text1"/>
+        </w:rPr>
+        <w:t>of the mean spectrum</w:t>
+      </w:r>
+      <w:r>
+        <w:rPr>
+          <w:color w:val="000000" w:themeColor="text1"/>
+        </w:rPr>
+        <w:t xml:space="preserve"> for the whole experiment. The </w:t>
+      </w:r>
+      <w:proofErr w:type="gramStart"/>
+      <w:r>
+        <w:rPr>
+          <w:color w:val="000000" w:themeColor="text1"/>
+        </w:rPr>
+        <w:t>user</w:t>
+      </w:r>
+      <w:proofErr w:type="gramEnd"/>
+      <w:r>
+        <w:rPr>
+          <w:color w:val="000000" w:themeColor="text1"/>
+        </w:rPr>
+        <w:t xml:space="preserve"> can control the </w:t>
+      </w:r>
+      <w:r>
+        <w:rPr>
+          <w:color w:val="000000" w:themeColor="text1"/>
+        </w:rPr>
+        <w:t xml:space="preserve">manual phase adjustment </w:t>
+      </w:r>
+      <w:r>
+        <w:rPr>
+          <w:color w:val="000000" w:themeColor="text1"/>
+        </w:rPr>
+        <w:t xml:space="preserve">applied to the data. In general, </w:t>
+      </w:r>
+      <w:r>
+        <w:rPr>
+          <w:b/>
+          <w:color w:val="000000" w:themeColor="text1"/>
+        </w:rPr>
+        <w:t>no manual adjustment is required</w:t>
+      </w:r>
+      <w:r>
+        <w:rPr>
+          <w:color w:val="000000" w:themeColor="text1"/>
+        </w:rPr>
+        <w:t xml:space="preserve">. However, sometimes the presence of large baseline </w:t>
+      </w:r>
+      <w:proofErr w:type="spellStart"/>
+      <w:r>
+        <w:rPr>
+          <w:color w:val="000000" w:themeColor="text1"/>
+        </w:rPr>
+        <w:t>artifacts</w:t>
+      </w:r>
+      <w:proofErr w:type="spellEnd"/>
+      <w:r>
+        <w:rPr>
+          <w:color w:val="000000" w:themeColor="text1"/>
+        </w:rPr>
+        <w:t xml:space="preserve">/lipids or water </w:t>
+      </w:r>
+      <w:r>
+        <w:rPr>
+          <w:color w:val="000000" w:themeColor="text1"/>
+        </w:rPr>
+        <w:t xml:space="preserve">is </w:t>
+      </w:r>
+      <w:r>
+        <w:rPr>
+          <w:color w:val="000000" w:themeColor="text1"/>
+        </w:rPr>
+        <w:t>apparent</w:t>
+      </w:r>
+      <w:r>
+        <w:rPr>
+          <w:color w:val="000000" w:themeColor="text1"/>
+        </w:rPr>
+        <w:t>. T</w:t>
+      </w:r>
+      <w:r>
+        <w:rPr>
+          <w:color w:val="000000" w:themeColor="text1"/>
+        </w:rPr>
+        <w:t xml:space="preserve">herefore it is </w:t>
+      </w:r>
+      <w:r>
+        <w:rPr>
+          <w:color w:val="000000" w:themeColor="text1"/>
+        </w:rPr>
+        <w:t>crucial</w:t>
+      </w:r>
+      <w:r>
+        <w:rPr>
+          <w:color w:val="000000" w:themeColor="text1"/>
+        </w:rPr>
+        <w:t xml:space="preserve"> to perform a visual inspection of the data. </w:t>
+      </w:r>
+    </w:p>
+    <w:p>
+      <w:pPr>
+        <w:keepNext/>
+        <w:jc w:val="center"/>
+      </w:pPr>
+      <w:r>
+        <w:rPr>
+          <w:i/>
+          <w:noProof/>
+          <w:color w:val="5B9BD5" w:themeColor="accent1"/>
+          <w:lang w:eastAsia="en-GB"/>
+        </w:rPr>
+        <w:lastRenderedPageBreak/>
+        <w:drawing>
+          <wp:inline distT="0" distB="0" distL="0" distR="0" wp14:anchorId="655793A2" wp14:editId="38BB1937">
+            <wp:extent cx="2592646" cy="2950570"/>
+            <wp:effectExtent l="0" t="0" r="0" b="2540"/>
+            <wp:docPr id="6" name="Picture 6"/>
             <wp:cNvGraphicFramePr>
               <a:graphicFrameLocks xmlns:a="http://schemas.openxmlformats.org/drawingml/2006/main" noChangeAspect="1"/>
             </wp:cNvGraphicFramePr>
@@ -1249,7 +1988,7 @@
                   <pic:spPr>
                     <a:xfrm>
                       <a:off x="0" y="0"/>
-                      <a:ext cx="4716580" cy="1820058"/>
+                      <a:ext cx="2612480" cy="2973143"/>
                     </a:xfrm>
                     <a:prstGeom prst="rect">
                       <a:avLst/>
@@ -1270,160 +2009,217 @@
       <w:r>
         <w:t xml:space="preserve">Figure </w:t>
       </w:r>
-      <w:fldSimple w:instr=" SEQ Figure \* ARABIC ">
-        <w:r>
-          <w:rPr>
-            <w:noProof/>
-          </w:rPr>
-          <w:t>3</w:t>
-        </w:r>
-      </w:fldSimple>
-      <w:r>
-        <w:t>: User should select appropriate file to be analysed</w:t>
-      </w:r>
-    </w:p>
-    <w:p>
-      <w:pPr>
-        <w:rPr>
-          <w:color w:val="000000" w:themeColor="text1"/>
-        </w:rPr>
-      </w:pPr>
-      <w:r>
-        <w:rPr>
-          <w:color w:val="000000" w:themeColor="text1"/>
-        </w:rPr>
-        <w:t>The following window appear</w:t>
-      </w:r>
-      <w:r>
-        <w:rPr>
-          <w:color w:val="000000" w:themeColor="text1"/>
-        </w:rPr>
-        <w:t>s</w:t>
-      </w:r>
-      <w:r>
-        <w:rPr>
-          <w:color w:val="000000" w:themeColor="text1"/>
-        </w:rPr>
-        <w:t xml:space="preserve">. This </w:t>
-      </w:r>
-      <w:r>
-        <w:rPr>
-          <w:color w:val="000000" w:themeColor="text1"/>
-        </w:rPr>
-        <w:t xml:space="preserve">is a </w:t>
-      </w:r>
-      <w:r>
-        <w:rPr>
-          <w:color w:val="000000" w:themeColor="text1"/>
-        </w:rPr>
-        <w:t>plot</w:t>
-      </w:r>
-      <w:r>
-        <w:rPr>
-          <w:color w:val="000000" w:themeColor="text1"/>
+      <w:r>
+        <w:fldChar w:fldCharType="begin"/>
+      </w:r>
+      <w:r>
+        <w:instrText xml:space="preserve"> SEQ Figure \* ARABI</w:instrText>
+      </w:r>
+      <w:r>
+        <w:instrText xml:space="preserve">C </w:instrText>
+      </w:r>
+      <w:r>
+        <w:fldChar w:fldCharType="separate"/>
+      </w:r>
+      <w:r>
+        <w:rPr>
+          <w:noProof/>
+        </w:rPr>
+        <w:t>4</w:t>
+      </w:r>
+      <w:r>
+        <w:rPr>
+          <w:noProof/>
+        </w:rPr>
+        <w:fldChar w:fldCharType="end"/>
+      </w:r>
+      <w:r>
+        <w:t>: Example manual phasing window. Check for obvious artefacts in the data.</w:t>
+      </w:r>
+    </w:p>
+    <w:p>
+      <w:pPr>
+        <w:pStyle w:val="ListParagraph"/>
+        <w:numPr>
+          <w:ilvl w:val="1"/>
+          <w:numId w:val="9"/>
+        </w:numPr>
+      </w:pPr>
+      <w:r>
+        <w:t>Click ‘Done’ to proceed</w:t>
+      </w:r>
+    </w:p>
+    <w:p>
+      <w:pPr>
+        <w:pStyle w:val="ListParagraph"/>
+        <w:numPr>
+          <w:ilvl w:val="1"/>
+          <w:numId w:val="9"/>
+        </w:numPr>
+      </w:pPr>
+      <w:r>
+        <w:t xml:space="preserve">Once the script is finished and all figures have been plot – this step is now complete. The user can then proceed to </w:t>
+      </w:r>
+      <w:proofErr w:type="spellStart"/>
+      <w:r>
+        <w:t>LCModel</w:t>
+      </w:r>
+      <w:proofErr w:type="spellEnd"/>
+      <w:r>
+        <w:t xml:space="preserve"> fitting. </w:t>
+      </w:r>
+    </w:p>
+    <w:p>
+      <w:pPr>
+        <w:pStyle w:val="ListParagraph"/>
+      </w:pPr>
+    </w:p>
+    <w:p>
+      <w:pPr>
+        <w:pStyle w:val="ListParagraph"/>
+        <w:numPr>
+          <w:ilvl w:val="0"/>
+          <w:numId w:val="9"/>
+        </w:numPr>
+        <w:rPr>
+          <w:b/>
+          <w:sz w:val="24"/>
+        </w:rPr>
+      </w:pPr>
+      <w:proofErr w:type="spellStart"/>
+      <w:r>
+        <w:rPr>
+          <w:b/>
+          <w:sz w:val="24"/>
+        </w:rPr>
+        <w:t>specReg</w:t>
+      </w:r>
+      <w:proofErr w:type="spellEnd"/>
+      <w:r>
+        <w:rPr>
+          <w:b/>
+          <w:sz w:val="24"/>
+        </w:rPr>
+        <w:t xml:space="preserve"> outputs</w:t>
+      </w:r>
+    </w:p>
+    <w:p>
+      <w:pPr>
+        <w:rPr>
+          <w:b/>
+          <w:sz w:val="24"/>
+        </w:rPr>
+      </w:pPr>
+      <w:r>
+        <w:t xml:space="preserve">Several outputs will be created, including figures and folders, after running </w:t>
+      </w:r>
+      <w:proofErr w:type="spellStart"/>
+      <w:r>
+        <w:t>specReg</w:t>
+      </w:r>
+      <w:proofErr w:type="spellEnd"/>
+      <w:r>
+        <w:t>. Here is a summary of</w:t>
+      </w:r>
+      <w:r>
+        <w:t xml:space="preserve"> the most important information. The figures will change depending if MEGA or STEAM has been selected.</w:t>
+      </w:r>
+    </w:p>
+    <w:p>
+      <w:pPr>
+        <w:pStyle w:val="ListParagraph"/>
+        <w:numPr>
+          <w:ilvl w:val="1"/>
+          <w:numId w:val="9"/>
+        </w:numPr>
+        <w:rPr>
+          <w:b/>
+          <w:color w:val="000000" w:themeColor="text1"/>
+          <w:sz w:val="20"/>
+        </w:rPr>
+      </w:pPr>
+      <w:r>
+        <w:rPr>
+          <w:b/>
+          <w:color w:val="000000" w:themeColor="text1"/>
+          <w:sz w:val="20"/>
         </w:rPr>
         <w:t xml:space="preserve"> </w:t>
       </w:r>
       <w:r>
         <w:rPr>
-          <w:color w:val="000000" w:themeColor="text1"/>
-        </w:rPr>
-        <w:t>of the mean spectrum</w:t>
-      </w:r>
-      <w:r>
-        <w:rPr>
-          <w:color w:val="000000" w:themeColor="text1"/>
-        </w:rPr>
-        <w:t xml:space="preserve"> for the whole experiment. The </w:t>
-      </w:r>
-      <w:proofErr w:type="gramStart"/>
-      <w:r>
-        <w:rPr>
-          <w:color w:val="000000" w:themeColor="text1"/>
-        </w:rPr>
-        <w:t>user</w:t>
-      </w:r>
-      <w:proofErr w:type="gramEnd"/>
-      <w:r>
-        <w:rPr>
-          <w:color w:val="000000" w:themeColor="text1"/>
-        </w:rPr>
-        <w:t xml:space="preserve"> can control the </w:t>
-      </w:r>
-      <w:r>
-        <w:rPr>
-          <w:color w:val="000000" w:themeColor="text1"/>
-        </w:rPr>
-        <w:t xml:space="preserve">manual phase adjustment </w:t>
-      </w:r>
-      <w:r>
-        <w:rPr>
-          <w:color w:val="000000" w:themeColor="text1"/>
-        </w:rPr>
-        <w:t xml:space="preserve">applied to the data. In general, </w:t>
-      </w:r>
-      <w:r>
-        <w:rPr>
           <w:b/>
           <w:color w:val="000000" w:themeColor="text1"/>
-        </w:rPr>
-        <w:t>no manual adjustment is required</w:t>
-      </w:r>
-      <w:r>
-        <w:rPr>
-          <w:color w:val="000000" w:themeColor="text1"/>
-        </w:rPr>
-        <w:t xml:space="preserve">. However, sometimes the presence of large baseline </w:t>
-      </w:r>
-      <w:proofErr w:type="spellStart"/>
-      <w:r>
-        <w:rPr>
-          <w:color w:val="000000" w:themeColor="text1"/>
-        </w:rPr>
-        <w:t>artifacts</w:t>
-      </w:r>
-      <w:proofErr w:type="spellEnd"/>
-      <w:r>
-        <w:rPr>
-          <w:color w:val="000000" w:themeColor="text1"/>
-        </w:rPr>
-        <w:t xml:space="preserve">/lipids or water </w:t>
-      </w:r>
-      <w:r>
-        <w:rPr>
-          <w:color w:val="000000" w:themeColor="text1"/>
-        </w:rPr>
-        <w:t xml:space="preserve">is </w:t>
-      </w:r>
-      <w:r>
-        <w:rPr>
-          <w:color w:val="000000" w:themeColor="text1"/>
-        </w:rPr>
-        <w:t>apparent</w:t>
-      </w:r>
-      <w:r>
-        <w:rPr>
-          <w:color w:val="000000" w:themeColor="text1"/>
-        </w:rPr>
-        <w:t>. T</w:t>
-      </w:r>
-      <w:r>
-        <w:rPr>
-          <w:color w:val="000000" w:themeColor="text1"/>
-        </w:rPr>
-        <w:t xml:space="preserve">herefore it is </w:t>
-      </w:r>
-      <w:r>
-        <w:rPr>
-          <w:color w:val="000000" w:themeColor="text1"/>
-        </w:rPr>
-        <w:t>crucial</w:t>
-      </w:r>
-      <w:r>
-        <w:rPr>
-          <w:color w:val="000000" w:themeColor="text1"/>
-        </w:rPr>
-        <w:t xml:space="preserve"> to perform a visual inspection of the data. </w:t>
+          <w:sz w:val="20"/>
+        </w:rPr>
+        <w:t>SNR and Linewidth</w:t>
+      </w:r>
+    </w:p>
+    <w:p>
+      <w:pPr>
+        <w:rPr>
+          <w:color w:val="000000" w:themeColor="text1"/>
+        </w:rPr>
+      </w:pPr>
+      <w:r>
+        <w:rPr>
+          <w:color w:val="000000" w:themeColor="text1"/>
+        </w:rPr>
+        <w:t>In</w:t>
+      </w:r>
+      <w:r>
+        <w:rPr>
+          <w:color w:val="000000" w:themeColor="text1"/>
+        </w:rPr>
+        <w:t xml:space="preserve"> the Co</w:t>
+      </w:r>
+      <w:r>
+        <w:rPr>
+          <w:color w:val="000000" w:themeColor="text1"/>
+        </w:rPr>
+        <w:t xml:space="preserve">mmand </w:t>
+      </w:r>
+      <w:r>
+        <w:rPr>
+          <w:color w:val="000000" w:themeColor="text1"/>
+        </w:rPr>
+        <w:t>W</w:t>
+      </w:r>
+      <w:r>
+        <w:rPr>
+          <w:color w:val="000000" w:themeColor="text1"/>
+        </w:rPr>
+        <w:t xml:space="preserve">indow, the SNR </w:t>
+      </w:r>
+      <w:r>
+        <w:rPr>
+          <w:color w:val="000000" w:themeColor="text1"/>
+        </w:rPr>
+        <w:t>and</w:t>
+      </w:r>
+      <w:r>
+        <w:rPr>
+          <w:color w:val="000000" w:themeColor="text1"/>
+        </w:rPr>
+        <w:t xml:space="preserve"> estimated linewidth of the unsuppressed water </w:t>
+      </w:r>
+      <w:r>
+        <w:rPr>
+          <w:color w:val="000000" w:themeColor="text1"/>
+        </w:rPr>
+        <w:t>are given</w:t>
+      </w:r>
+      <w:r>
+        <w:rPr>
+          <w:color w:val="000000" w:themeColor="text1"/>
+        </w:rPr>
+        <w:t xml:space="preserve">. </w:t>
+      </w:r>
+      <w:r>
+        <w:rPr>
+          <w:color w:val="000000" w:themeColor="text1"/>
+        </w:rPr>
+        <w:t xml:space="preserve">It is useful to record these values for each experiment for quality assessment. </w:t>
       </w:r>
     </w:p>
     <w:p>
@@ -1433,17 +2229,15 @@
       </w:pPr>
       <w:r>
         <w:rPr>
-          <w:i/>
           <w:noProof/>
-          <w:color w:val="5B9BD5" w:themeColor="accent1"/>
+          <w:color w:val="000000" w:themeColor="text1"/>
           <w:lang w:eastAsia="en-GB"/>
         </w:rPr>
-        <w:lastRenderedPageBreak/>
         <w:drawing>
-          <wp:inline distT="0" distB="0" distL="0" distR="0" wp14:anchorId="655793A2" wp14:editId="38BB1937">
-            <wp:extent cx="2592646" cy="2950570"/>
-            <wp:effectExtent l="0" t="0" r="0" b="2540"/>
-            <wp:docPr id="6" name="Picture 6"/>
+          <wp:inline distT="0" distB="0" distL="0" distR="0" wp14:anchorId="645F186C" wp14:editId="2F38D9F3">
+            <wp:extent cx="5731510" cy="1807210"/>
+            <wp:effectExtent l="0" t="0" r="2540" b="2540"/>
+            <wp:docPr id="7" name="Picture 7"/>
             <wp:cNvGraphicFramePr>
               <a:graphicFrameLocks xmlns:a="http://schemas.openxmlformats.org/drawingml/2006/main" noChangeAspect="1"/>
             </wp:cNvGraphicFramePr>
@@ -1463,7 +2257,7 @@
                   <pic:spPr>
                     <a:xfrm>
                       <a:off x="0" y="0"/>
-                      <a:ext cx="2612480" cy="2973143"/>
+                      <a:ext cx="5731510" cy="1807210"/>
                     </a:xfrm>
                     <a:prstGeom prst="rect">
                       <a:avLst/>
@@ -1484,16 +2278,29 @@
       <w:r>
         <w:t xml:space="preserve">Figure </w:t>
       </w:r>
-      <w:fldSimple w:instr=" SEQ Figure \* ARABIC ">
-        <w:r>
-          <w:rPr>
-            <w:noProof/>
-          </w:rPr>
-          <w:t>4</w:t>
-        </w:r>
-      </w:fldSimple>
-      <w:r>
-        <w:t>: Example manual phasing window. Check for obvious artefacts in the data.</w:t>
+      <w:r>
+        <w:fldChar w:fldCharType="begin"/>
+      </w:r>
+      <w:r>
+        <w:instrText xml:space="preserve"> SEQ Figure \* ARABIC </w:instrText>
+      </w:r>
+      <w:r>
+        <w:fldChar w:fldCharType="separate"/>
+      </w:r>
+      <w:r>
+        <w:rPr>
+          <w:noProof/>
+        </w:rPr>
+        <w:t>5</w:t>
+      </w:r>
+      <w:r>
+        <w:rPr>
+          <w:noProof/>
+        </w:rPr>
+        <w:fldChar w:fldCharType="end"/>
+      </w:r>
+      <w:r>
+        <w:t>: Example Command Window output with quality metrics (showing spectral SNR of 353 and linewidth of 9.83Hz)</w:t>
       </w:r>
     </w:p>
     <w:p>
@@ -1503,200 +2310,64 @@
           <w:ilvl w:val="1"/>
           <w:numId w:val="9"/>
         </w:numPr>
-      </w:pPr>
-      <w:r>
-        <w:t>Click ‘Done’ to proceed</w:t>
-      </w:r>
-    </w:p>
-    <w:p>
-      <w:pPr>
-        <w:pStyle w:val="ListParagraph"/>
-        <w:numPr>
-          <w:ilvl w:val="1"/>
-          <w:numId w:val="9"/>
-        </w:numPr>
-      </w:pPr>
-      <w:r>
-        <w:t xml:space="preserve">Once the script is finished and all figures have been plot – this step is now complete. The user can then proceed to </w:t>
-      </w:r>
-      <w:proofErr w:type="spellStart"/>
-      <w:r>
-        <w:t>LCModel</w:t>
-      </w:r>
-      <w:proofErr w:type="spellEnd"/>
-      <w:r>
-        <w:t xml:space="preserve"> fitting. </w:t>
-      </w:r>
-    </w:p>
-    <w:p>
-      <w:pPr>
-        <w:pStyle w:val="ListParagraph"/>
-      </w:pPr>
-    </w:p>
-    <w:p>
-      <w:pPr>
-        <w:pStyle w:val="ListParagraph"/>
-        <w:numPr>
-          <w:ilvl w:val="0"/>
-          <w:numId w:val="9"/>
-        </w:numPr>
         <w:rPr>
           <w:b/>
-          <w:sz w:val="24"/>
-        </w:rPr>
-      </w:pPr>
-      <w:proofErr w:type="spellStart"/>
+          <w:color w:val="000000" w:themeColor="text1"/>
+          <w:sz w:val="20"/>
+        </w:rPr>
+      </w:pPr>
       <w:r>
         <w:rPr>
           <w:b/>
-          <w:sz w:val="24"/>
-        </w:rPr>
-        <w:t>specReg</w:t>
-      </w:r>
-      <w:proofErr w:type="spellEnd"/>
-      <w:r>
-        <w:rPr>
-          <w:b/>
-          <w:sz w:val="24"/>
-        </w:rPr>
-        <w:t xml:space="preserve"> outputs</w:t>
-      </w:r>
-    </w:p>
-    <w:p>
-      <w:pPr>
-        <w:rPr>
-          <w:b/>
-          <w:sz w:val="24"/>
-        </w:rPr>
-      </w:pPr>
-      <w:r>
-        <w:t xml:space="preserve">Several outputs will be created, including figures and folders, after running </w:t>
-      </w:r>
-      <w:proofErr w:type="spellStart"/>
-      <w:r>
-        <w:t>specReg</w:t>
-      </w:r>
-      <w:proofErr w:type="spellEnd"/>
-      <w:r>
-        <w:t>. Here is a summary of</w:t>
-      </w:r>
-      <w:r>
-        <w:t xml:space="preserve"> the most important information. The figures will change depending if MEGA or STEAM has been selected.</w:t>
-      </w:r>
-    </w:p>
-    <w:p>
-      <w:pPr>
-        <w:pStyle w:val="ListParagraph"/>
-        <w:numPr>
-          <w:ilvl w:val="1"/>
-          <w:numId w:val="9"/>
-        </w:numPr>
-        <w:rPr>
-          <w:b/>
           <w:color w:val="000000" w:themeColor="text1"/>
           <w:sz w:val="20"/>
         </w:rPr>
-      </w:pPr>
-      <w:r>
-        <w:rPr>
-          <w:b/>
+        <w:t>Alignments</w:t>
+      </w:r>
+    </w:p>
+    <w:p>
+      <w:pPr>
+        <w:rPr>
           <w:color w:val="000000" w:themeColor="text1"/>
           <w:sz w:val="20"/>
         </w:rPr>
-        <w:t xml:space="preserve"> </w:t>
-      </w:r>
-      <w:r>
-        <w:rPr>
-          <w:b/>
+      </w:pPr>
+      <w:r>
+        <w:rPr>
           <w:color w:val="000000" w:themeColor="text1"/>
           <w:sz w:val="20"/>
         </w:rPr>
-        <w:t>SNR and Linewidth</w:t>
-      </w:r>
-    </w:p>
-    <w:p>
-      <w:pPr>
-        <w:rPr>
-          <w:color w:val="000000" w:themeColor="text1"/>
-        </w:rPr>
-      </w:pPr>
-      <w:r>
-        <w:rPr>
-          <w:color w:val="000000" w:themeColor="text1"/>
-        </w:rPr>
-        <w:t>In</w:t>
-      </w:r>
-      <w:r>
-        <w:rPr>
-          <w:color w:val="000000" w:themeColor="text1"/>
-        </w:rPr>
-        <w:t xml:space="preserve"> the Co</w:t>
-      </w:r>
-      <w:r>
-        <w:rPr>
-          <w:color w:val="000000" w:themeColor="text1"/>
-        </w:rPr>
-        <w:t xml:space="preserve">mmand </w:t>
-      </w:r>
-      <w:r>
-        <w:rPr>
-          <w:color w:val="000000" w:themeColor="text1"/>
-        </w:rPr>
-        <w:t>W</w:t>
-      </w:r>
-      <w:r>
-        <w:rPr>
-          <w:color w:val="000000" w:themeColor="text1"/>
-        </w:rPr>
-        <w:t xml:space="preserve">indow, the SNR </w:t>
-      </w:r>
-      <w:r>
-        <w:rPr>
-          <w:color w:val="000000" w:themeColor="text1"/>
-        </w:rPr>
-        <w:t>and</w:t>
-      </w:r>
-      <w:r>
-        <w:rPr>
-          <w:color w:val="000000" w:themeColor="text1"/>
-        </w:rPr>
-        <w:t xml:space="preserve"> estimated linewidth of the unsuppressed water </w:t>
-      </w:r>
-      <w:r>
-        <w:rPr>
-          <w:color w:val="000000" w:themeColor="text1"/>
-        </w:rPr>
-        <w:t>are given</w:t>
-      </w:r>
-      <w:r>
-        <w:rPr>
-          <w:color w:val="000000" w:themeColor="text1"/>
-        </w:rPr>
-        <w:t xml:space="preserve">. </w:t>
-      </w:r>
-      <w:r>
-        <w:rPr>
-          <w:color w:val="000000" w:themeColor="text1"/>
-        </w:rPr>
-        <w:t xml:space="preserve">It is useful to record these values for each experiment for quality assessment. </w:t>
-      </w:r>
-    </w:p>
-    <w:p>
-      <w:pPr>
-        <w:keepNext/>
+        <w:t>For MEGA, a</w:t>
+      </w:r>
+      <w:r>
+        <w:rPr>
+          <w:color w:val="000000" w:themeColor="text1"/>
+          <w:sz w:val="20"/>
+        </w:rPr>
+        <w:t>ll the OFF and ON spectra are plotted in separate figures, before and after spectral registration correction.</w:t>
+      </w:r>
+    </w:p>
+    <w:p>
+      <w:pPr>
         <w:jc w:val="center"/>
+        <w:rPr>
+          <w:color w:val="000000" w:themeColor="text1"/>
+          <w:sz w:val="20"/>
+        </w:rPr>
       </w:pPr>
       <w:r>
         <w:rPr>
           <w:noProof/>
           <w:color w:val="000000" w:themeColor="text1"/>
+          <w:sz w:val="20"/>
           <w:lang w:eastAsia="en-GB"/>
         </w:rPr>
+        <w:lastRenderedPageBreak/>
         <w:drawing>
-          <wp:inline distT="0" distB="0" distL="0" distR="0" wp14:anchorId="645F186C" wp14:editId="2F38D9F3">
-            <wp:extent cx="5731510" cy="1807210"/>
-            <wp:effectExtent l="0" t="0" r="2540" b="2540"/>
-            <wp:docPr id="7" name="Picture 7"/>
+          <wp:inline distT="0" distB="0" distL="0" distR="0" wp14:anchorId="3EFB5D02" wp14:editId="1F742E88">
+            <wp:extent cx="4649638" cy="2104855"/>
+            <wp:effectExtent l="0" t="0" r="0" b="0"/>
+            <wp:docPr id="9" name="Picture 9"/>
             <wp:cNvGraphicFramePr>
               <a:graphicFrameLocks xmlns:a="http://schemas.openxmlformats.org/drawingml/2006/main" noChangeAspect="1"/>
             </wp:cNvGraphicFramePr>
@@ -1716,7 +2387,7 @@
                   <pic:spPr>
                     <a:xfrm>
                       <a:off x="0" y="0"/>
-                      <a:ext cx="5731510" cy="1807210"/>
+                      <a:ext cx="4665107" cy="2111858"/>
                     </a:xfrm>
                     <a:prstGeom prst="rect">
                       <a:avLst/>
@@ -1731,66 +2402,24 @@
     </w:p>
     <w:p>
       <w:pPr>
-        <w:pStyle w:val="Caption"/>
-        <w:jc w:val="center"/>
-      </w:pPr>
-      <w:r>
-        <w:t xml:space="preserve">Figure </w:t>
-      </w:r>
-      <w:fldSimple w:instr=" SEQ Figure \* ARABIC ">
-        <w:r>
-          <w:rPr>
-            <w:noProof/>
-          </w:rPr>
-          <w:t>5</w:t>
-        </w:r>
-      </w:fldSimple>
-      <w:r>
-        <w:t>: Example Command Window output with quality metrics (showing spectral SNR of 353 and linewidth of 9.83Hz)</w:t>
-      </w:r>
-    </w:p>
-    <w:p>
-      <w:pPr>
-        <w:pStyle w:val="ListParagraph"/>
-        <w:numPr>
-          <w:ilvl w:val="1"/>
-          <w:numId w:val="9"/>
-        </w:numPr>
-        <w:rPr>
-          <w:b/>
+        <w:rPr>
           <w:color w:val="000000" w:themeColor="text1"/>
           <w:sz w:val="20"/>
         </w:rPr>
       </w:pPr>
       <w:r>
         <w:rPr>
-          <w:b/>
           <w:color w:val="000000" w:themeColor="text1"/>
           <w:sz w:val="20"/>
         </w:rPr>
-        <w:t>Alignments</w:t>
-      </w:r>
-    </w:p>
-    <w:p>
-      <w:pPr>
+        <w:t>For each spectrum acquired during the experiment, the frequency and phase adjustment applied is plotted</w:t>
+      </w:r>
+      <w:r>
         <w:rPr>
           <w:color w:val="000000" w:themeColor="text1"/>
           <w:sz w:val="20"/>
         </w:rPr>
-      </w:pPr>
-      <w:r>
-        <w:rPr>
-          <w:color w:val="000000" w:themeColor="text1"/>
-          <w:sz w:val="20"/>
-        </w:rPr>
-        <w:t>For MEGA, a</w:t>
-      </w:r>
-      <w:r>
-        <w:rPr>
-          <w:color w:val="000000" w:themeColor="text1"/>
-          <w:sz w:val="20"/>
-        </w:rPr>
-        <w:t>ll the OFF and ON spectra are plotted in separate figures, before and after spectral registration correction.</w:t>
+        <w:t xml:space="preserve"> (below).</w:t>
       </w:r>
     </w:p>
     <w:p>
@@ -1808,12 +2437,11 @@
           <w:sz w:val="20"/>
           <w:lang w:eastAsia="en-GB"/>
         </w:rPr>
-        <w:lastRenderedPageBreak/>
         <w:drawing>
-          <wp:inline distT="0" distB="0" distL="0" distR="0" wp14:anchorId="3EFB5D02" wp14:editId="1F742E88">
-            <wp:extent cx="4649638" cy="2104855"/>
-            <wp:effectExtent l="0" t="0" r="0" b="0"/>
-            <wp:docPr id="9" name="Picture 9"/>
+          <wp:inline distT="0" distB="0" distL="0" distR="0" wp14:anchorId="2C964EF3" wp14:editId="3728F774">
+            <wp:extent cx="2685876" cy="2408686"/>
+            <wp:effectExtent l="0" t="0" r="635" b="0"/>
+            <wp:docPr id="10" name="Picture 10"/>
             <wp:cNvGraphicFramePr>
               <a:graphicFrameLocks xmlns:a="http://schemas.openxmlformats.org/drawingml/2006/main" noChangeAspect="1"/>
             </wp:cNvGraphicFramePr>
@@ -1833,7 +2461,7 @@
                   <pic:spPr>
                     <a:xfrm>
                       <a:off x="0" y="0"/>
-                      <a:ext cx="4665107" cy="2111858"/>
+                      <a:ext cx="2707251" cy="2427855"/>
                     </a:xfrm>
                     <a:prstGeom prst="rect">
                       <a:avLst/>
@@ -1853,41 +2481,74 @@
           <w:sz w:val="20"/>
         </w:rPr>
       </w:pPr>
-      <w:r>
-        <w:rPr>
+    </w:p>
+    <w:p>
+      <w:pPr>
+        <w:pStyle w:val="ListParagraph"/>
+        <w:numPr>
+          <w:ilvl w:val="1"/>
+          <w:numId w:val="9"/>
+        </w:numPr>
+        <w:rPr>
+          <w:b/>
           <w:color w:val="000000" w:themeColor="text1"/>
           <w:sz w:val="20"/>
         </w:rPr>
-        <w:t>For each spectrum acquired during the experiment, the frequency and phase adjustment applied is plotted</w:t>
-      </w:r>
-      <w:r>
-        <w:rPr>
+      </w:pPr>
+      <w:r>
+        <w:rPr>
+          <w:b/>
           <w:color w:val="000000" w:themeColor="text1"/>
           <w:sz w:val="20"/>
         </w:rPr>
-        <w:t xml:space="preserve"> (below).</w:t>
+        <w:t>Automatic Outlier Rejection</w:t>
+      </w:r>
+    </w:p>
+    <w:p>
+      <w:pPr>
+        <w:rPr>
+          <w:color w:val="000000" w:themeColor="text1"/>
+          <w:sz w:val="20"/>
+        </w:rPr>
+      </w:pPr>
+      <w:r>
+        <w:rPr>
+          <w:color w:val="000000" w:themeColor="text1"/>
+          <w:sz w:val="20"/>
+        </w:rPr>
+        <w:t xml:space="preserve">Spectra are rejected as outliers, if the mean square error around the Choline peak is larger than +/- 3 standard deviations from the mean. The following plot shows which spectra are rejected (red-cross) and plots them against the mean (right panel). </w:t>
+      </w:r>
+    </w:p>
+    <w:p>
+      <w:pPr>
+        <w:rPr>
+          <w:color w:val="000000" w:themeColor="text1"/>
+          <w:sz w:val="20"/>
+        </w:rPr>
+      </w:pPr>
+      <w:r>
+        <w:rPr>
+          <w:color w:val="000000" w:themeColor="text1"/>
+          <w:sz w:val="20"/>
+        </w:rPr>
+        <w:t>The Command Window output also reports which spectra have been removed from the final analysis (along with their z-statistic).</w:t>
       </w:r>
     </w:p>
     <w:p>
       <w:pPr>
         <w:jc w:val="center"/>
-        <w:rPr>
-          <w:color w:val="000000" w:themeColor="text1"/>
-          <w:sz w:val="20"/>
-        </w:rPr>
       </w:pPr>
       <w:r>
         <w:rPr>
           <w:noProof/>
-          <w:color w:val="000000" w:themeColor="text1"/>
-          <w:sz w:val="20"/>
           <w:lang w:eastAsia="en-GB"/>
         </w:rPr>
+        <w:lastRenderedPageBreak/>
         <w:drawing>
-          <wp:inline distT="0" distB="0" distL="0" distR="0" wp14:anchorId="2C964EF3" wp14:editId="3728F774">
-            <wp:extent cx="2685876" cy="2408686"/>
-            <wp:effectExtent l="0" t="0" r="635" b="0"/>
-            <wp:docPr id="10" name="Picture 10"/>
+          <wp:inline distT="0" distB="0" distL="0" distR="0" wp14:anchorId="6E199471" wp14:editId="56DD43B6">
+            <wp:extent cx="3343984" cy="3028627"/>
+            <wp:effectExtent l="0" t="0" r="8890" b="635"/>
+            <wp:docPr id="11" name="Picture 11"/>
             <wp:cNvGraphicFramePr>
               <a:graphicFrameLocks xmlns:a="http://schemas.openxmlformats.org/drawingml/2006/main" noChangeAspect="1"/>
             </wp:cNvGraphicFramePr>
@@ -1907,7 +2568,7 @@
                   <pic:spPr>
                     <a:xfrm>
                       <a:off x="0" y="0"/>
-                      <a:ext cx="2707251" cy="2427855"/>
+                      <a:ext cx="3353038" cy="3036827"/>
                     </a:xfrm>
                     <a:prstGeom prst="rect">
                       <a:avLst/>
@@ -1922,14 +2583,6 @@
     </w:p>
     <w:p>
       <w:pPr>
-        <w:rPr>
-          <w:color w:val="000000" w:themeColor="text1"/>
-          <w:sz w:val="20"/>
-        </w:rPr>
-      </w:pPr>
-    </w:p>
-    <w:p>
-      <w:pPr>
         <w:pStyle w:val="ListParagraph"/>
         <w:numPr>
           <w:ilvl w:val="1"/>
@@ -1937,51 +2590,35 @@
         </w:numPr>
         <w:rPr>
           <w:b/>
-          <w:color w:val="000000" w:themeColor="text1"/>
-          <w:sz w:val="20"/>
         </w:rPr>
       </w:pPr>
       <w:r>
         <w:rPr>
           <w:b/>
-          <w:color w:val="000000" w:themeColor="text1"/>
-          <w:sz w:val="20"/>
-        </w:rPr>
-        <w:t>Automatic Outlier Rejection</w:t>
-      </w:r>
-    </w:p>
-    <w:p>
-      <w:pPr>
-        <w:rPr>
-          <w:color w:val="000000" w:themeColor="text1"/>
-          <w:sz w:val="20"/>
-        </w:rPr>
-      </w:pPr>
-      <w:r>
-        <w:rPr>
-          <w:color w:val="000000" w:themeColor="text1"/>
-          <w:sz w:val="20"/>
-        </w:rPr>
-        <w:t xml:space="preserve">Spectra are rejected as outliers, if the mean square error around the Choline peak is larger than +/- 3 standard deviations from the mean. The following plot shows which spectra are rejected (red-cross) and plots them against the mean (right panel). </w:t>
-      </w:r>
-    </w:p>
-    <w:p>
-      <w:pPr>
-        <w:rPr>
-          <w:color w:val="000000" w:themeColor="text1"/>
-          <w:sz w:val="20"/>
-        </w:rPr>
-      </w:pPr>
-      <w:r>
-        <w:rPr>
-          <w:color w:val="000000" w:themeColor="text1"/>
-          <w:sz w:val="20"/>
-        </w:rPr>
-        <w:t>The Command Window output also reports which spectra have been removed from the final analysis (along with their z-statistic).</w:t>
-      </w:r>
-    </w:p>
-    <w:p>
-      <w:pPr>
+        </w:rPr>
+        <w:t>Difference spectrum</w:t>
+      </w:r>
+      <w:r>
+        <w:rPr>
+          <w:b/>
+        </w:rPr>
+        <w:t xml:space="preserve"> – for MEGA processing</w:t>
+      </w:r>
+      <w:r>
+        <w:rPr>
+          <w:b/>
+        </w:rPr>
+        <w:t xml:space="preserve"> only</w:t>
+      </w:r>
+    </w:p>
+    <w:p>
+      <w:r>
+        <w:t>The final aligned ON and OFF spectra are plotted before subtraction (to make difference spectrum)</w:t>
+      </w:r>
+    </w:p>
+    <w:p>
+      <w:pPr>
+        <w:ind w:left="360"/>
         <w:jc w:val="center"/>
       </w:pPr>
       <w:r>
@@ -1989,12 +2626,11 @@
           <w:noProof/>
           <w:lang w:eastAsia="en-GB"/>
         </w:rPr>
-        <w:lastRenderedPageBreak/>
         <w:drawing>
-          <wp:inline distT="0" distB="0" distL="0" distR="0" wp14:anchorId="6E199471" wp14:editId="56DD43B6">
-            <wp:extent cx="3343984" cy="3028627"/>
-            <wp:effectExtent l="0" t="0" r="8890" b="635"/>
-            <wp:docPr id="11" name="Picture 11"/>
+          <wp:inline distT="0" distB="0" distL="0" distR="0" wp14:anchorId="39ABAF4C" wp14:editId="6D7EE9A2">
+            <wp:extent cx="3269411" cy="2927398"/>
+            <wp:effectExtent l="0" t="0" r="7620" b="6350"/>
+            <wp:docPr id="12" name="Picture 12"/>
             <wp:cNvGraphicFramePr>
               <a:graphicFrameLocks xmlns:a="http://schemas.openxmlformats.org/drawingml/2006/main" noChangeAspect="1"/>
             </wp:cNvGraphicFramePr>
@@ -2014,7 +2650,7 @@
                   <pic:spPr>
                     <a:xfrm>
                       <a:off x="0" y="0"/>
-                      <a:ext cx="3353038" cy="3036827"/>
+                      <a:ext cx="3297087" cy="2952178"/>
                     </a:xfrm>
                     <a:prstGeom prst="rect">
                       <a:avLst/>
@@ -2028,42 +2664,21 @@
       </w:r>
     </w:p>
     <w:p>
-      <w:pPr>
-        <w:pStyle w:val="ListParagraph"/>
-        <w:numPr>
-          <w:ilvl w:val="1"/>
-          <w:numId w:val="9"/>
-        </w:numPr>
-        <w:rPr>
-          <w:b/>
-        </w:rPr>
-      </w:pPr>
-      <w:r>
-        <w:rPr>
-          <w:b/>
-        </w:rPr>
-        <w:t>Difference spectrum</w:t>
-      </w:r>
-      <w:r>
-        <w:rPr>
-          <w:b/>
-        </w:rPr>
-        <w:t xml:space="preserve"> – for MEGA processing</w:t>
-      </w:r>
-      <w:r>
-        <w:rPr>
-          <w:b/>
-        </w:rPr>
-        <w:t xml:space="preserve"> only</w:t>
-      </w:r>
-    </w:p>
-    <w:p>
-      <w:r>
-        <w:t>The final aligned ON and OFF spectra are plotted before subtraction (to make difference spectrum)</w:t>
-      </w:r>
-    </w:p>
-    <w:p>
-      <w:pPr>
+      <w:r>
+        <w:t xml:space="preserve">The mean GABA difference spectrum with corrections is plotted. The arrow indicates the GABA peak. Comparison is made between Spectral Registration and Spectral Registration + final alignment procedure (DAS). Either side of the GABA peak should be clean and free of subtraction </w:t>
+      </w:r>
+      <w:proofErr w:type="spellStart"/>
+      <w:r>
+        <w:t>artifacts</w:t>
+      </w:r>
+      <w:proofErr w:type="spellEnd"/>
+      <w:r>
+        <w:t xml:space="preserve">. </w:t>
+      </w:r>
+    </w:p>
+    <w:p>
+      <w:pPr>
+        <w:keepNext/>
         <w:ind w:left="360"/>
         <w:jc w:val="center"/>
       </w:pPr>
@@ -2072,11 +2687,12 @@
           <w:noProof/>
           <w:lang w:eastAsia="en-GB"/>
         </w:rPr>
+        <w:lastRenderedPageBreak/>
         <w:drawing>
-          <wp:inline distT="0" distB="0" distL="0" distR="0" wp14:anchorId="39ABAF4C" wp14:editId="6D7EE9A2">
-            <wp:extent cx="3269411" cy="2927398"/>
-            <wp:effectExtent l="0" t="0" r="7620" b="6350"/>
-            <wp:docPr id="12" name="Picture 12"/>
+          <wp:inline distT="0" distB="0" distL="0" distR="0" wp14:anchorId="71AC6ED1" wp14:editId="56BAE502">
+            <wp:extent cx="3726612" cy="3368539"/>
+            <wp:effectExtent l="0" t="0" r="7620" b="3810"/>
+            <wp:docPr id="14" name="Picture 14"/>
             <wp:cNvGraphicFramePr>
               <a:graphicFrameLocks xmlns:a="http://schemas.openxmlformats.org/drawingml/2006/main" noChangeAspect="1"/>
             </wp:cNvGraphicFramePr>
@@ -2096,7 +2712,7 @@
                   <pic:spPr>
                     <a:xfrm>
                       <a:off x="0" y="0"/>
-                      <a:ext cx="3297087" cy="2952178"/>
+                      <a:ext cx="3749990" cy="3389671"/>
                     </a:xfrm>
                     <a:prstGeom prst="rect">
                       <a:avLst/>
@@ -2110,22 +2726,194 @@
       </w:r>
     </w:p>
     <w:p>
-      <w:r>
-        <w:t xml:space="preserve">The mean GABA difference spectrum with corrections is plotted. The arrow indicates the GABA peak. Comparison is made between Spectral Registration and Spectral Registration + final alignment procedure (DAS). Either side of the GABA peak should be clean and free of subtraction </w:t>
+      <w:pPr>
+        <w:pStyle w:val="Caption"/>
+        <w:jc w:val="center"/>
+      </w:pPr>
+      <w:r>
+        <w:t xml:space="preserve">Figure </w:t>
+      </w:r>
+      <w:r>
+        <w:fldChar w:fldCharType="begin"/>
+      </w:r>
+      <w:r>
+        <w:instrText xml:space="preserve"> SEQ Figure \* ARABIC </w:instrText>
+      </w:r>
+      <w:r>
+        <w:fldChar w:fldCharType="separate"/>
+      </w:r>
+      <w:r>
+        <w:rPr>
+          <w:noProof/>
+        </w:rPr>
+        <w:t>6</w:t>
+      </w:r>
+      <w:r>
+        <w:rPr>
+          <w:noProof/>
+        </w:rPr>
+        <w:fldChar w:fldCharType="end"/>
+      </w:r>
+      <w:r>
+        <w:t>: Example GABA difference spectrum</w:t>
+      </w:r>
+    </w:p>
+    <w:p>
+      <w:pPr>
+        <w:pStyle w:val="ListParagraph"/>
+        <w:numPr>
+          <w:ilvl w:val="1"/>
+          <w:numId w:val="9"/>
+        </w:numPr>
+        <w:rPr>
+          <w:b/>
+        </w:rPr>
+      </w:pPr>
+      <w:r>
+        <w:rPr>
+          <w:b/>
+        </w:rPr>
+        <w:t xml:space="preserve">Example subtraction </w:t>
       </w:r>
       <w:proofErr w:type="spellStart"/>
       <w:r>
+        <w:rPr>
+          <w:b/>
+        </w:rPr>
+        <w:t>artifact</w:t>
+      </w:r>
+      <w:proofErr w:type="spellEnd"/>
+      <w:r>
+        <w:rPr>
+          <w:b/>
+        </w:rPr>
+        <w:t xml:space="preserve"> – for MEGA processing</w:t>
+      </w:r>
+      <w:r>
+        <w:rPr>
+          <w:b/>
+        </w:rPr>
+        <w:t xml:space="preserve"> only</w:t>
+      </w:r>
+    </w:p>
+    <w:p>
+      <w:r>
+        <w:t xml:space="preserve">Data processed using </w:t>
+      </w:r>
+      <w:proofErr w:type="spellStart"/>
+      <w:r>
+        <w:t>specReg</w:t>
+      </w:r>
+      <w:proofErr w:type="spellEnd"/>
+      <w:r>
+        <w:t xml:space="preserve"> should be free of subtraction </w:t>
+      </w:r>
+      <w:proofErr w:type="spellStart"/>
+      <w:r>
         <w:t>artifacts</w:t>
       </w:r>
       <w:proofErr w:type="spellEnd"/>
       <w:r>
-        <w:t xml:space="preserve">. </w:t>
-      </w:r>
-    </w:p>
+        <w:t xml:space="preserve">. An example of a subtraction </w:t>
+      </w:r>
+      <w:proofErr w:type="spellStart"/>
+      <w:r>
+        <w:t>artifact</w:t>
+      </w:r>
+      <w:proofErr w:type="spellEnd"/>
+      <w:r>
+        <w:t xml:space="preserve"> is given below. Here the spectrum to the left of the GABA peak is not flat and contains some residual signal from the Choline peak.</w:t>
+      </w:r>
+      <w:r>
+        <w:rPr>
+          <w:b/>
+        </w:rPr>
+        <w:t xml:space="preserve"> This should be avoided.</w:t>
+      </w:r>
+      <w:r>
+        <w:t xml:space="preserve"> </w:t>
+      </w:r>
+    </w:p>
+    <w:p>
+      <w:r>
+        <w:rPr>
+          <w:b/>
+          <w:color w:val="000000" w:themeColor="text1"/>
+        </w:rPr>
+        <w:t>Difference spectra</w:t>
+      </w:r>
+      <w:r>
+        <w:rPr>
+          <w:b/>
+          <w:color w:val="000000" w:themeColor="text1"/>
+        </w:rPr>
+        <w:t xml:space="preserve"> should be </w:t>
+      </w:r>
+      <w:r>
+        <w:rPr>
+          <w:b/>
+          <w:color w:val="000000" w:themeColor="text1"/>
+        </w:rPr>
+        <w:t>visually</w:t>
+      </w:r>
+      <w:r>
+        <w:rPr>
+          <w:b/>
+          <w:color w:val="000000" w:themeColor="text1"/>
+        </w:rPr>
+        <w:t xml:space="preserve"> checked after running </w:t>
+      </w:r>
+      <w:proofErr w:type="spellStart"/>
+      <w:r>
+        <w:rPr>
+          <w:b/>
+          <w:color w:val="000000" w:themeColor="text1"/>
+        </w:rPr>
+        <w:t>specReg</w:t>
+      </w:r>
+      <w:proofErr w:type="spellEnd"/>
+      <w:r>
+        <w:rPr>
+          <w:b/>
+          <w:color w:val="000000" w:themeColor="text1"/>
+        </w:rPr>
+        <w:t xml:space="preserve"> to make sure </w:t>
+      </w:r>
+      <w:r>
+        <w:rPr>
+          <w:b/>
+          <w:color w:val="000000" w:themeColor="text1"/>
+        </w:rPr>
+        <w:t xml:space="preserve">subtraction </w:t>
+      </w:r>
+      <w:proofErr w:type="spellStart"/>
+      <w:r>
+        <w:rPr>
+          <w:b/>
+          <w:color w:val="000000" w:themeColor="text1"/>
+        </w:rPr>
+        <w:t>artifacts</w:t>
+      </w:r>
+      <w:proofErr w:type="spellEnd"/>
+      <w:r>
+        <w:rPr>
+          <w:b/>
+          <w:color w:val="000000" w:themeColor="text1"/>
+        </w:rPr>
+        <w:t xml:space="preserve"> are not present</w:t>
+      </w:r>
+      <w:r>
+        <w:rPr>
+          <w:b/>
+          <w:color w:val="000000" w:themeColor="text1"/>
+        </w:rPr>
+        <w:t>!</w:t>
+      </w:r>
+    </w:p>
+    <w:p/>
     <w:p>
       <w:pPr>
         <w:keepNext/>
-        <w:ind w:left="360"/>
         <w:jc w:val="center"/>
       </w:pPr>
       <w:r>
@@ -2133,12 +2921,11 @@
           <w:noProof/>
           <w:lang w:eastAsia="en-GB"/>
         </w:rPr>
-        <w:lastRenderedPageBreak/>
         <w:drawing>
-          <wp:inline distT="0" distB="0" distL="0" distR="0" wp14:anchorId="71AC6ED1" wp14:editId="56BAE502">
-            <wp:extent cx="3726612" cy="3368539"/>
-            <wp:effectExtent l="0" t="0" r="7620" b="3810"/>
-            <wp:docPr id="14" name="Picture 14"/>
+          <wp:inline distT="0" distB="0" distL="0" distR="0" wp14:anchorId="549E0D08" wp14:editId="53149218">
+            <wp:extent cx="2959040" cy="2400950"/>
+            <wp:effectExtent l="0" t="0" r="0" b="0"/>
+            <wp:docPr id="15" name="Picture 15"/>
             <wp:cNvGraphicFramePr>
               <a:graphicFrameLocks xmlns:a="http://schemas.openxmlformats.org/drawingml/2006/main" noChangeAspect="1"/>
             </wp:cNvGraphicFramePr>
@@ -2158,7 +2945,7 @@
                   <pic:spPr>
                     <a:xfrm>
                       <a:off x="0" y="0"/>
-                      <a:ext cx="3749990" cy="3389671"/>
+                      <a:ext cx="2965566" cy="2406245"/>
                     </a:xfrm>
                     <a:prstGeom prst="rect">
                       <a:avLst/>
@@ -2179,171 +2966,82 @@
       <w:r>
         <w:t xml:space="preserve">Figure </w:t>
       </w:r>
-      <w:fldSimple w:instr=" SEQ Figure \* ARABIC ">
-        <w:r>
-          <w:rPr>
-            <w:noProof/>
-          </w:rPr>
-          <w:t>6</w:t>
-        </w:r>
-      </w:fldSimple>
-      <w:r>
-        <w:t>: Example GABA difference spectrum</w:t>
+      <w:r>
+        <w:fldChar w:fldCharType="begin"/>
+      </w:r>
+      <w:r>
+        <w:instrText xml:space="preserve"> SEQ Figure \* ARABIC </w:instrText>
+      </w:r>
+      <w:r>
+        <w:fldChar w:fldCharType="separate"/>
+      </w:r>
+      <w:r>
+        <w:rPr>
+          <w:noProof/>
+        </w:rPr>
+        <w:t>7</w:t>
+      </w:r>
+      <w:r>
+        <w:rPr>
+          <w:noProof/>
+        </w:rPr>
+        <w:fldChar w:fldCharType="end"/>
+      </w:r>
+      <w:r>
+        <w:t xml:space="preserve">: Example subtraction </w:t>
+      </w:r>
+      <w:proofErr w:type="spellStart"/>
+      <w:r>
+        <w:t>artifact</w:t>
+      </w:r>
+      <w:proofErr w:type="spellEnd"/>
+      <w:r>
+        <w:t>, which happens when alignment doesn't work</w:t>
       </w:r>
     </w:p>
     <w:p>
       <w:pPr>
         <w:pStyle w:val="ListParagraph"/>
         <w:numPr>
-          <w:ilvl w:val="1"/>
+          <w:ilvl w:val="0"/>
           <w:numId w:val="9"/>
         </w:numPr>
         <w:rPr>
           <w:b/>
         </w:rPr>
       </w:pPr>
+      <w:proofErr w:type="spellStart"/>
       <w:r>
         <w:rPr>
           <w:b/>
         </w:rPr>
-        <w:t xml:space="preserve">Example subtraction </w:t>
+        <w:t>specReg</w:t>
+      </w:r>
+      <w:proofErr w:type="spellEnd"/>
+      <w:r>
+        <w:rPr>
+          <w:b/>
+        </w:rPr>
+        <w:t xml:space="preserve"> directory</w:t>
+      </w:r>
+    </w:p>
+    <w:p>
+      <w:r>
+        <w:lastRenderedPageBreak/>
+        <w:t xml:space="preserve">After running </w:t>
       </w:r>
       <w:proofErr w:type="spellStart"/>
       <w:r>
-        <w:rPr>
-          <w:b/>
-        </w:rPr>
-        <w:t>artifact</w:t>
+        <w:t>specReg</w:t>
       </w:r>
       <w:proofErr w:type="spellEnd"/>
       <w:r>
-        <w:rPr>
-          <w:b/>
-        </w:rPr>
-        <w:t xml:space="preserve"> – for MEGA processing</w:t>
-      </w:r>
-      <w:r>
-        <w:rPr>
-          <w:b/>
-        </w:rPr>
-        <w:t xml:space="preserve"> only</w:t>
-      </w:r>
-    </w:p>
-    <w:p>
-      <w:r>
-        <w:t xml:space="preserve">Data processed using </w:t>
-      </w:r>
-      <w:proofErr w:type="spellStart"/>
-      <w:r>
-        <w:t>specReg</w:t>
-      </w:r>
-      <w:proofErr w:type="spellEnd"/>
-      <w:r>
-        <w:t xml:space="preserve"> should be free of subtraction </w:t>
-      </w:r>
-      <w:proofErr w:type="spellStart"/>
-      <w:r>
-        <w:t>artifacts</w:t>
-      </w:r>
-      <w:proofErr w:type="spellEnd"/>
-      <w:r>
-        <w:t xml:space="preserve">. An example of a subtraction </w:t>
-      </w:r>
-      <w:proofErr w:type="spellStart"/>
-      <w:r>
-        <w:t>artifact</w:t>
-      </w:r>
-      <w:proofErr w:type="spellEnd"/>
-      <w:r>
-        <w:t xml:space="preserve"> is given below. Here the spectrum to the left of the GABA peak is not flat and contains some residual signal from the Choline peak.</w:t>
-      </w:r>
-      <w:r>
-        <w:rPr>
-          <w:b/>
-        </w:rPr>
-        <w:t xml:space="preserve"> This should be avoided.</w:t>
-      </w:r>
-      <w:r>
         <w:t xml:space="preserve"> </w:t>
       </w:r>
-    </w:p>
-    <w:p>
-      <w:r>
-        <w:rPr>
-          <w:b/>
-          <w:color w:val="000000" w:themeColor="text1"/>
-        </w:rPr>
-        <w:t>Difference spectra</w:t>
-      </w:r>
-      <w:r>
-        <w:rPr>
-          <w:b/>
-          <w:color w:val="000000" w:themeColor="text1"/>
-        </w:rPr>
-        <w:t xml:space="preserve"> should be </w:t>
-      </w:r>
-      <w:r>
-        <w:rPr>
-          <w:b/>
-          <w:color w:val="000000" w:themeColor="text1"/>
-        </w:rPr>
-        <w:t>visually</w:t>
-      </w:r>
-      <w:r>
-        <w:rPr>
-          <w:b/>
-          <w:color w:val="000000" w:themeColor="text1"/>
-        </w:rPr>
-        <w:t xml:space="preserve"> checked after running </w:t>
-      </w:r>
-      <w:proofErr w:type="spellStart"/>
-      <w:r>
-        <w:rPr>
-          <w:b/>
-          <w:color w:val="000000" w:themeColor="text1"/>
-        </w:rPr>
-        <w:t>specReg</w:t>
-      </w:r>
-      <w:proofErr w:type="spellEnd"/>
-      <w:r>
-        <w:rPr>
-          <w:b/>
-          <w:color w:val="000000" w:themeColor="text1"/>
-        </w:rPr>
-        <w:t xml:space="preserve"> to make sure </w:t>
-      </w:r>
-      <w:r>
-        <w:rPr>
-          <w:b/>
-          <w:color w:val="000000" w:themeColor="text1"/>
-        </w:rPr>
-        <w:t xml:space="preserve">subtraction </w:t>
-      </w:r>
-      <w:proofErr w:type="spellStart"/>
-      <w:r>
-        <w:rPr>
-          <w:b/>
-          <w:color w:val="000000" w:themeColor="text1"/>
-        </w:rPr>
-        <w:t>artifacts</w:t>
-      </w:r>
-      <w:proofErr w:type="spellEnd"/>
-      <w:r>
-        <w:rPr>
-          <w:b/>
-          <w:color w:val="000000" w:themeColor="text1"/>
-        </w:rPr>
-        <w:t xml:space="preserve"> are not present</w:t>
-      </w:r>
-      <w:r>
-        <w:rPr>
-          <w:b/>
-          <w:color w:val="000000" w:themeColor="text1"/>
-        </w:rPr>
-        <w:t>!</w:t>
-      </w:r>
-    </w:p>
-    <w:p/>
+      <w:r>
+        <w:t xml:space="preserve">a new directory will be created in the current working directory. Within this folder, the outputs (figures) and processed data will be stored. </w:t>
+      </w:r>
+    </w:p>
     <w:p>
       <w:pPr>
         <w:keepNext/>
@@ -2355,10 +3053,10 @@
           <w:lang w:eastAsia="en-GB"/>
         </w:rPr>
         <w:drawing>
-          <wp:inline distT="0" distB="0" distL="0" distR="0" wp14:anchorId="549E0D08" wp14:editId="53149218">
-            <wp:extent cx="2959040" cy="2400950"/>
-            <wp:effectExtent l="0" t="0" r="0" b="0"/>
-            <wp:docPr id="15" name="Picture 15"/>
+          <wp:inline distT="0" distB="0" distL="0" distR="0" wp14:anchorId="528FD2B7" wp14:editId="26286249">
+            <wp:extent cx="4181475" cy="3234088"/>
+            <wp:effectExtent l="0" t="0" r="0" b="4445"/>
+            <wp:docPr id="3" name="Picture 3"/>
             <wp:cNvGraphicFramePr>
               <a:graphicFrameLocks xmlns:a="http://schemas.openxmlformats.org/drawingml/2006/main" noChangeAspect="1"/>
             </wp:cNvGraphicFramePr>
@@ -2378,7 +3076,7 @@
                   <pic:spPr>
                     <a:xfrm>
                       <a:off x="0" y="0"/>
-                      <a:ext cx="2965566" cy="2406245"/>
+                      <a:ext cx="4194262" cy="3243978"/>
                     </a:xfrm>
                     <a:prstGeom prst="rect">
                       <a:avLst/>
@@ -2404,63 +3102,17 @@
           <w:rPr>
             <w:noProof/>
           </w:rPr>
-          <w:t>7</w:t>
+          <w:t>8</w:t>
         </w:r>
       </w:fldSimple>
       <w:r>
-        <w:t xml:space="preserve">: Example subtraction </w:t>
+        <w:t xml:space="preserve">: MEGA processing with </w:t>
       </w:r>
       <w:proofErr w:type="spellStart"/>
       <w:r>
-        <w:t>artifact</w:t>
+        <w:t>specReg</w:t>
       </w:r>
       <w:proofErr w:type="spellEnd"/>
-      <w:r>
-        <w:t>, which happens when alignment doesn't work</w:t>
-      </w:r>
-    </w:p>
-    <w:p>
-      <w:pPr>
-        <w:pStyle w:val="ListParagraph"/>
-        <w:numPr>
-          <w:ilvl w:val="0"/>
-          <w:numId w:val="9"/>
-        </w:numPr>
-        <w:rPr>
-          <w:b/>
-        </w:rPr>
-      </w:pPr>
-      <w:proofErr w:type="spellStart"/>
-      <w:r>
-        <w:rPr>
-          <w:b/>
-        </w:rPr>
-        <w:t>specReg</w:t>
-      </w:r>
-      <w:proofErr w:type="spellEnd"/>
-      <w:r>
-        <w:rPr>
-          <w:b/>
-        </w:rPr>
-        <w:t xml:space="preserve"> directory</w:t>
-      </w:r>
-    </w:p>
-    <w:p>
-      <w:r>
-        <w:lastRenderedPageBreak/>
-        <w:t xml:space="preserve">After running </w:t>
-      </w:r>
-      <w:proofErr w:type="spellStart"/>
-      <w:r>
-        <w:t>specReg</w:t>
-      </w:r>
-      <w:proofErr w:type="spellEnd"/>
-      <w:r>
-        <w:t xml:space="preserve"> </w:t>
-      </w:r>
-      <w:r>
-        <w:t xml:space="preserve">a new directory will be created in the current working directory. Within this folder, the outputs (figures) and processed data will be stored. </w:t>
-      </w:r>
     </w:p>
     <w:p>
       <w:pPr>
@@ -2473,10 +3125,10 @@
           <w:lang w:eastAsia="en-GB"/>
         </w:rPr>
         <w:drawing>
-          <wp:inline distT="0" distB="0" distL="0" distR="0" wp14:anchorId="528FD2B7" wp14:editId="26286249">
-            <wp:extent cx="4181475" cy="3234088"/>
-            <wp:effectExtent l="0" t="0" r="0" b="4445"/>
-            <wp:docPr id="3" name="Picture 3"/>
+          <wp:inline distT="0" distB="0" distL="0" distR="0" wp14:anchorId="1A972B78" wp14:editId="309ED1FC">
+            <wp:extent cx="4181056" cy="1541145"/>
+            <wp:effectExtent l="0" t="0" r="0" b="1905"/>
+            <wp:docPr id="4" name="Picture 4"/>
             <wp:cNvGraphicFramePr>
               <a:graphicFrameLocks xmlns:a="http://schemas.openxmlformats.org/drawingml/2006/main" noChangeAspect="1"/>
             </wp:cNvGraphicFramePr>
@@ -2496,91 +3148,6 @@
                   <pic:spPr>
                     <a:xfrm>
                       <a:off x="0" y="0"/>
-                      <a:ext cx="4194262" cy="3243978"/>
-                    </a:xfrm>
-                    <a:prstGeom prst="rect">
-                      <a:avLst/>
-                    </a:prstGeom>
-                  </pic:spPr>
-                </pic:pic>
-              </a:graphicData>
-            </a:graphic>
-          </wp:inline>
-        </w:drawing>
-      </w:r>
-    </w:p>
-    <w:p>
-      <w:pPr>
-        <w:pStyle w:val="Caption"/>
-        <w:jc w:val="center"/>
-      </w:pPr>
-      <w:r>
-        <w:t xml:space="preserve">Figure </w:t>
-      </w:r>
-      <w:r>
-        <w:fldChar w:fldCharType="begin"/>
-      </w:r>
-      <w:r>
-        <w:instrText xml:space="preserve"> SEQ Figure \* ARABIC </w:instrText>
-      </w:r>
-      <w:r>
-        <w:fldChar w:fldCharType="separate"/>
-      </w:r>
-      <w:r>
-        <w:rPr>
-          <w:noProof/>
-        </w:rPr>
-        <w:t>8</w:t>
-      </w:r>
-      <w:r>
-        <w:rPr>
-          <w:noProof/>
-        </w:rPr>
-        <w:fldChar w:fldCharType="end"/>
-      </w:r>
-      <w:r>
-        <w:t xml:space="preserve">: MEGA processing with </w:t>
-      </w:r>
-      <w:proofErr w:type="spellStart"/>
-      <w:r>
-        <w:t>specReg</w:t>
-      </w:r>
-      <w:proofErr w:type="spellEnd"/>
-    </w:p>
-    <w:p>
-      <w:pPr>
-        <w:keepNext/>
-        <w:jc w:val="center"/>
-      </w:pPr>
-      <w:r>
-        <w:rPr>
-          <w:noProof/>
-          <w:lang w:eastAsia="en-GB"/>
-        </w:rPr>
-        <w:drawing>
-          <wp:inline distT="0" distB="0" distL="0" distR="0" wp14:anchorId="1A972B78" wp14:editId="309ED1FC">
-            <wp:extent cx="4181056" cy="1541145"/>
-            <wp:effectExtent l="0" t="0" r="0" b="1905"/>
-            <wp:docPr id="4" name="Picture 4"/>
-            <wp:cNvGraphicFramePr>
-              <a:graphicFrameLocks xmlns:a="http://schemas.openxmlformats.org/drawingml/2006/main" noChangeAspect="1"/>
-            </wp:cNvGraphicFramePr>
-            <a:graphic xmlns:a="http://schemas.openxmlformats.org/drawingml/2006/main">
-              <a:graphicData uri="http://schemas.openxmlformats.org/drawingml/2006/picture">
-                <pic:pic xmlns:pic="http://schemas.openxmlformats.org/drawingml/2006/picture">
-                  <pic:nvPicPr>
-                    <pic:cNvPr id="1" name=""/>
-                    <pic:cNvPicPr/>
-                  </pic:nvPicPr>
-                  <pic:blipFill>
-                    <a:blip r:embed="rId27"/>
-                    <a:stretch>
-                      <a:fillRect/>
-                    </a:stretch>
-                  </pic:blipFill>
-                  <pic:spPr>
-                    <a:xfrm>
-                      <a:off x="0" y="0"/>
                       <a:ext cx="4193087" cy="1545580"/>
                     </a:xfrm>
                     <a:prstGeom prst="rect">
@@ -2602,27 +3169,14 @@
       <w:r>
         <w:t xml:space="preserve">Figure </w:t>
       </w:r>
-      <w:r>
-        <w:fldChar w:fldCharType="begin"/>
-      </w:r>
-      <w:r>
-        <w:instrText xml:space="preserve"> SEQ Figure \* ARABIC </w:instrText>
-      </w:r>
-      <w:r>
-        <w:fldChar w:fldCharType="separate"/>
-      </w:r>
-      <w:r>
-        <w:rPr>
-          <w:noProof/>
-        </w:rPr>
-        <w:t>9</w:t>
-      </w:r>
-      <w:r>
-        <w:rPr>
-          <w:noProof/>
-        </w:rPr>
-        <w:fldChar w:fldCharType="end"/>
-      </w:r>
+      <w:fldSimple w:instr=" SEQ Figure \* ARABIC ">
+        <w:r>
+          <w:rPr>
+            <w:noProof/>
+          </w:rPr>
+          <w:t>9</w:t>
+        </w:r>
+      </w:fldSimple>
       <w:r>
         <w:t xml:space="preserve">: STEAM processing with </w:t>
       </w:r>
@@ -2649,7 +3203,7 @@
       </w:r>
     </w:p>
     <w:sectPr>
-      <w:headerReference w:type="default" r:id="rId28"/>
+      <w:headerReference w:type="default" r:id="rId27"/>
       <w:pgSz w:w="11906" w:h="16838"/>
       <w:pgMar w:top="1440" w:right="1440" w:bottom="1440" w:left="1440" w:header="708" w:footer="708" w:gutter="0"/>
       <w:cols w:space="708"/>
@@ -3321,6 +3875,119 @@
     </w:lvl>
   </w:abstractNum>
   <w:abstractNum w:abstractNumId="5" w15:restartNumberingAfterBreak="0">
+    <w:nsid w:val="27C84D1C"/>
+    <w:multiLevelType w:val="hybridMultilevel"/>
+    <w:tmpl w:val="E2EC07CE"/>
+    <w:lvl w:ilvl="0" w:tplc="08090001">
+      <w:start w:val="1"/>
+      <w:numFmt w:val="bullet"/>
+      <w:lvlText w:val=""/>
+      <w:lvlJc w:val="left"/>
+      <w:pPr>
+        <w:ind w:left="720" w:hanging="360"/>
+      </w:pPr>
+      <w:rPr>
+        <w:rFonts w:ascii="Symbol" w:hAnsi="Symbol" w:hint="default"/>
+      </w:rPr>
+    </w:lvl>
+    <w:lvl w:ilvl="1" w:tplc="08090003" w:tentative="1">
+      <w:start w:val="1"/>
+      <w:numFmt w:val="bullet"/>
+      <w:lvlText w:val="o"/>
+      <w:lvlJc w:val="left"/>
+      <w:pPr>
+        <w:ind w:left="1440" w:hanging="360"/>
+      </w:pPr>
+      <w:rPr>
+        <w:rFonts w:ascii="Courier New" w:hAnsi="Courier New" w:cs="Courier New" w:hint="default"/>
+      </w:rPr>
+    </w:lvl>
+    <w:lvl w:ilvl="2" w:tplc="08090005" w:tentative="1">
+      <w:start w:val="1"/>
+      <w:numFmt w:val="bullet"/>
+      <w:lvlText w:val=""/>
+      <w:lvlJc w:val="left"/>
+      <w:pPr>
+        <w:ind w:left="2160" w:hanging="360"/>
+      </w:pPr>
+      <w:rPr>
+        <w:rFonts w:ascii="Wingdings" w:hAnsi="Wingdings" w:hint="default"/>
+      </w:rPr>
+    </w:lvl>
+    <w:lvl w:ilvl="3" w:tplc="08090001" w:tentative="1">
+      <w:start w:val="1"/>
+      <w:numFmt w:val="bullet"/>
+      <w:lvlText w:val=""/>
+      <w:lvlJc w:val="left"/>
+      <w:pPr>
+        <w:ind w:left="2880" w:hanging="360"/>
+      </w:pPr>
+      <w:rPr>
+        <w:rFonts w:ascii="Symbol" w:hAnsi="Symbol" w:hint="default"/>
+      </w:rPr>
+    </w:lvl>
+    <w:lvl w:ilvl="4" w:tplc="08090003" w:tentative="1">
+      <w:start w:val="1"/>
+      <w:numFmt w:val="bullet"/>
+      <w:lvlText w:val="o"/>
+      <w:lvlJc w:val="left"/>
+      <w:pPr>
+        <w:ind w:left="3600" w:hanging="360"/>
+      </w:pPr>
+      <w:rPr>
+        <w:rFonts w:ascii="Courier New" w:hAnsi="Courier New" w:cs="Courier New" w:hint="default"/>
+      </w:rPr>
+    </w:lvl>
+    <w:lvl w:ilvl="5" w:tplc="08090005" w:tentative="1">
+      <w:start w:val="1"/>
+      <w:numFmt w:val="bullet"/>
+      <w:lvlText w:val=""/>
+      <w:lvlJc w:val="left"/>
+      <w:pPr>
+        <w:ind w:left="4320" w:hanging="360"/>
+      </w:pPr>
+      <w:rPr>
+        <w:rFonts w:ascii="Wingdings" w:hAnsi="Wingdings" w:hint="default"/>
+      </w:rPr>
+    </w:lvl>
+    <w:lvl w:ilvl="6" w:tplc="08090001" w:tentative="1">
+      <w:start w:val="1"/>
+      <w:numFmt w:val="bullet"/>
+      <w:lvlText w:val=""/>
+      <w:lvlJc w:val="left"/>
+      <w:pPr>
+        <w:ind w:left="5040" w:hanging="360"/>
+      </w:pPr>
+      <w:rPr>
+        <w:rFonts w:ascii="Symbol" w:hAnsi="Symbol" w:hint="default"/>
+      </w:rPr>
+    </w:lvl>
+    <w:lvl w:ilvl="7" w:tplc="08090003" w:tentative="1">
+      <w:start w:val="1"/>
+      <w:numFmt w:val="bullet"/>
+      <w:lvlText w:val="o"/>
+      <w:lvlJc w:val="left"/>
+      <w:pPr>
+        <w:ind w:left="5760" w:hanging="360"/>
+      </w:pPr>
+      <w:rPr>
+        <w:rFonts w:ascii="Courier New" w:hAnsi="Courier New" w:cs="Courier New" w:hint="default"/>
+      </w:rPr>
+    </w:lvl>
+    <w:lvl w:ilvl="8" w:tplc="08090005" w:tentative="1">
+      <w:start w:val="1"/>
+      <w:numFmt w:val="bullet"/>
+      <w:lvlText w:val=""/>
+      <w:lvlJc w:val="left"/>
+      <w:pPr>
+        <w:ind w:left="6480" w:hanging="360"/>
+      </w:pPr>
+      <w:rPr>
+        <w:rFonts w:ascii="Wingdings" w:hAnsi="Wingdings" w:hint="default"/>
+      </w:rPr>
+    </w:lvl>
+  </w:abstractNum>
+  <w:abstractNum w:abstractNumId="6" w15:restartNumberingAfterBreak="0">
     <w:nsid w:val="298E5DF9"/>
     <w:multiLevelType w:val="multilevel"/>
     <w:tmpl w:val="9F3424E0"/>
@@ -3410,7 +4077,7 @@
       </w:pPr>
     </w:lvl>
   </w:abstractNum>
-  <w:abstractNum w:abstractNumId="6" w15:restartNumberingAfterBreak="0">
+  <w:abstractNum w:abstractNumId="7" w15:restartNumberingAfterBreak="0">
     <w:nsid w:val="32E82F36"/>
     <w:multiLevelType w:val="multilevel"/>
     <w:tmpl w:val="0809001F"/>
@@ -3496,7 +4163,7 @@
       </w:pPr>
     </w:lvl>
   </w:abstractNum>
-  <w:abstractNum w:abstractNumId="7" w15:restartNumberingAfterBreak="0">
+  <w:abstractNum w:abstractNumId="8" w15:restartNumberingAfterBreak="0">
     <w:nsid w:val="33EB7982"/>
     <w:multiLevelType w:val="hybridMultilevel"/>
     <w:tmpl w:val="F9667912"/>
@@ -3585,7 +4252,7 @@
       </w:pPr>
     </w:lvl>
   </w:abstractNum>
-  <w:abstractNum w:abstractNumId="8" w15:restartNumberingAfterBreak="0">
+  <w:abstractNum w:abstractNumId="9" w15:restartNumberingAfterBreak="0">
     <w:nsid w:val="39D30E35"/>
     <w:multiLevelType w:val="hybridMultilevel"/>
     <w:tmpl w:val="9F32C4E8"/>
@@ -3674,7 +4341,7 @@
       </w:pPr>
     </w:lvl>
   </w:abstractNum>
-  <w:abstractNum w:abstractNumId="9" w15:restartNumberingAfterBreak="0">
+  <w:abstractNum w:abstractNumId="10" w15:restartNumberingAfterBreak="0">
     <w:nsid w:val="3A406E8F"/>
     <w:multiLevelType w:val="hybridMultilevel"/>
     <w:tmpl w:val="350EC4EE"/>
@@ -3763,7 +4430,7 @@
       </w:pPr>
     </w:lvl>
   </w:abstractNum>
-  <w:abstractNum w:abstractNumId="10" w15:restartNumberingAfterBreak="0">
+  <w:abstractNum w:abstractNumId="11" w15:restartNumberingAfterBreak="0">
     <w:nsid w:val="45382C60"/>
     <w:multiLevelType w:val="hybridMultilevel"/>
     <w:tmpl w:val="64D4AC9E"/>
@@ -3876,7 +4543,7 @@
       </w:rPr>
     </w:lvl>
   </w:abstractNum>
-  <w:abstractNum w:abstractNumId="11" w15:restartNumberingAfterBreak="0">
+  <w:abstractNum w:abstractNumId="12" w15:restartNumberingAfterBreak="0">
     <w:nsid w:val="4A141967"/>
     <w:multiLevelType w:val="multilevel"/>
     <w:tmpl w:val="0809001F"/>
@@ -3962,7 +4629,7 @@
       </w:pPr>
     </w:lvl>
   </w:abstractNum>
-  <w:abstractNum w:abstractNumId="12" w15:restartNumberingAfterBreak="0">
+  <w:abstractNum w:abstractNumId="13" w15:restartNumberingAfterBreak="0">
     <w:nsid w:val="5D98511A"/>
     <w:multiLevelType w:val="hybridMultilevel"/>
     <w:tmpl w:val="37DA2022"/>
@@ -4075,7 +4742,7 @@
       </w:rPr>
     </w:lvl>
   </w:abstractNum>
-  <w:abstractNum w:abstractNumId="13" w15:restartNumberingAfterBreak="0">
+  <w:abstractNum w:abstractNumId="14" w15:restartNumberingAfterBreak="0">
     <w:nsid w:val="65314D92"/>
     <w:multiLevelType w:val="multilevel"/>
     <w:tmpl w:val="36140544"/>
@@ -4206,7 +4873,7 @@
       </w:rPr>
     </w:lvl>
   </w:abstractNum>
-  <w:abstractNum w:abstractNumId="14" w15:restartNumberingAfterBreak="0">
+  <w:abstractNum w:abstractNumId="15" w15:restartNumberingAfterBreak="0">
     <w:nsid w:val="661B5A40"/>
     <w:multiLevelType w:val="multilevel"/>
     <w:tmpl w:val="9F3424E0"/>
@@ -4296,7 +4963,7 @@
       </w:pPr>
     </w:lvl>
   </w:abstractNum>
-  <w:abstractNum w:abstractNumId="15" w15:restartNumberingAfterBreak="0">
+  <w:abstractNum w:abstractNumId="16" w15:restartNumberingAfterBreak="0">
     <w:nsid w:val="75313CFA"/>
     <w:multiLevelType w:val="multilevel"/>
     <w:tmpl w:val="EE3877A6"/>
@@ -4410,52 +5077,55 @@
     </w:lvl>
   </w:abstractNum>
   <w:num w:numId="1">
-    <w:abstractNumId w:val="9"/>
+    <w:abstractNumId w:val="10"/>
   </w:num>
   <w:num w:numId="2">
+    <w:abstractNumId w:val="13"/>
+  </w:num>
+  <w:num w:numId="3">
+    <w:abstractNumId w:val="11"/>
+  </w:num>
+  <w:num w:numId="4">
     <w:abstractNumId w:val="12"/>
   </w:num>
-  <w:num w:numId="3">
-    <w:abstractNumId w:val="10"/>
-  </w:num>
-  <w:num w:numId="4">
-    <w:abstractNumId w:val="11"/>
-  </w:num>
   <w:num w:numId="5">
-    <w:abstractNumId w:val="8"/>
+    <w:abstractNumId w:val="9"/>
   </w:num>
   <w:num w:numId="6">
     <w:abstractNumId w:val="0"/>
   </w:num>
   <w:num w:numId="7">
-    <w:abstractNumId w:val="7"/>
+    <w:abstractNumId w:val="8"/>
   </w:num>
   <w:num w:numId="8">
-    <w:abstractNumId w:val="6"/>
+    <w:abstractNumId w:val="7"/>
   </w:num>
   <w:num w:numId="9">
     <w:abstractNumId w:val="4"/>
   </w:num>
   <w:num w:numId="10">
-    <w:abstractNumId w:val="15"/>
+    <w:abstractNumId w:val="16"/>
   </w:num>
   <w:num w:numId="11">
     <w:abstractNumId w:val="2"/>
   </w:num>
   <w:num w:numId="12">
-    <w:abstractNumId w:val="5"/>
+    <w:abstractNumId w:val="6"/>
   </w:num>
   <w:num w:numId="13">
-    <w:abstractNumId w:val="13"/>
+    <w:abstractNumId w:val="14"/>
   </w:num>
   <w:num w:numId="14">
-    <w:abstractNumId w:val="14"/>
+    <w:abstractNumId w:val="15"/>
   </w:num>
   <w:num w:numId="15">
     <w:abstractNumId w:val="3"/>
   </w:num>
   <w:num w:numId="16">
     <w:abstractNumId w:val="1"/>
+  </w:num>
+  <w:num w:numId="17">
+    <w:abstractNumId w:val="5"/>
   </w:num>
 </w:numbering>
 </file>
@@ -5349,21 +6019,6 @@
 </file>
 
 <file path=customXml/item1.xml><?xml version="1.0" encoding="utf-8"?>
-<?mso-contentType ?>
-<FormTemplates xmlns="http://schemas.microsoft.com/sharepoint/v3/contenttype/forms">
-  <Display>DocumentLibraryForm</Display>
-  <Edit>DocumentLibraryForm</Edit>
-  <New>DocumentLibraryForm</New>
-</FormTemplates>
-</file>
-
-<file path=customXml/item2.xml><?xml version="1.0" encoding="utf-8"?>
-<p:properties xmlns:p="http://schemas.microsoft.com/office/2006/metadata/properties" xmlns:xsi="http://www.w3.org/2001/XMLSchema-instance" xmlns:pc="http://schemas.microsoft.com/office/infopath/2007/PartnerControls">
-  <documentManagement/>
-</p:properties>
-</file>
-
-<file path=customXml/item3.xml><?xml version="1.0" encoding="utf-8"?>
 <ct:contentTypeSchema xmlns:ct="http://schemas.microsoft.com/office/2006/metadata/contentType" xmlns:ma="http://schemas.microsoft.com/office/2006/metadata/properties/metaAttributes" ct:_="" ma:_="" ma:contentTypeName="Document" ma:contentTypeID="0x01010029E61D7C460A6A46A98037F6B0F116BB" ma:contentTypeVersion="13" ma:contentTypeDescription="Create a new document." ma:contentTypeScope="" ma:versionID="72852814f9fe209c39fb3b467dac9b1f">
   <xsd:schema xmlns:xsd="http://www.w3.org/2001/XMLSchema" xmlns:xs="http://www.w3.org/2001/XMLSchema" xmlns:p="http://schemas.microsoft.com/office/2006/metadata/properties" xmlns:ns3="252e3f01-e8d2-4710-8a66-98c09af37668" xmlns:ns4="b0e1cdcd-1ac6-4ba6-938e-643c26710303" targetNamespace="http://schemas.microsoft.com/office/2006/metadata/properties" ma:root="true" ma:fieldsID="16a5b5c15cc67d1073717664c18824b8" ns3:_="" ns4:_="">
     <xsd:import namespace="252e3f01-e8d2-4710-8a66-98c09af37668"/>
@@ -5586,36 +6241,26 @@
 </ct:contentTypeSchema>
 </file>
 
+<file path=customXml/item2.xml><?xml version="1.0" encoding="utf-8"?>
+<p:properties xmlns:p="http://schemas.microsoft.com/office/2006/metadata/properties" xmlns:xsi="http://www.w3.org/2001/XMLSchema-instance" xmlns:pc="http://schemas.microsoft.com/office/infopath/2007/PartnerControls">
+  <documentManagement/>
+</p:properties>
+</file>
+
+<file path=customXml/item3.xml><?xml version="1.0" encoding="utf-8"?>
+<?mso-contentType ?>
+<FormTemplates xmlns="http://schemas.microsoft.com/sharepoint/v3/contenttype/forms">
+  <Display>DocumentLibraryForm</Display>
+  <Edit>DocumentLibraryForm</Edit>
+  <New>DocumentLibraryForm</New>
+</FormTemplates>
+</file>
+
 <file path=customXml/item4.xml><?xml version="1.0" encoding="utf-8"?>
 <b:Sources xmlns:b="http://schemas.openxmlformats.org/officeDocument/2006/bibliography" xmlns="http://schemas.openxmlformats.org/officeDocument/2006/bibliography" SelectedStyle="\APASixthEditionOfficeOnline.xsl" StyleName="APA" Version="6"/>
 </file>
 
 <file path=customXml/itemProps1.xml><?xml version="1.0" encoding="utf-8"?>
-<ds:datastoreItem xmlns:ds="http://schemas.openxmlformats.org/officeDocument/2006/customXml" ds:itemID="{38EC4DD6-1B65-49D3-9553-0C65DFFA7C8F}">
-  <ds:schemaRefs>
-    <ds:schemaRef ds:uri="http://schemas.microsoft.com/sharepoint/v3/contenttype/forms"/>
-  </ds:schemaRefs>
-</ds:datastoreItem>
-</file>
-
-<file path=customXml/itemProps2.xml><?xml version="1.0" encoding="utf-8"?>
-<ds:datastoreItem xmlns:ds="http://schemas.openxmlformats.org/officeDocument/2006/customXml" ds:itemID="{68DA1318-CFA0-43A0-B5EB-080F18B0CCB3}">
-  <ds:schemaRefs>
-    <ds:schemaRef ds:uri="b0e1cdcd-1ac6-4ba6-938e-643c26710303"/>
-    <ds:schemaRef ds:uri="http://purl.org/dc/terms/"/>
-    <ds:schemaRef ds:uri="http://schemas.openxmlformats.org/package/2006/metadata/core-properties"/>
-    <ds:schemaRef ds:uri="http://schemas.microsoft.com/office/2006/documentManagement/types"/>
-    <ds:schemaRef ds:uri="http://schemas.microsoft.com/office/infopath/2007/PartnerControls"/>
-    <ds:schemaRef ds:uri="http://purl.org/dc/elements/1.1/"/>
-    <ds:schemaRef ds:uri="http://schemas.microsoft.com/office/2006/metadata/properties"/>
-    <ds:schemaRef ds:uri="252e3f01-e8d2-4710-8a66-98c09af37668"/>
-    <ds:schemaRef ds:uri="http://www.w3.org/XML/1998/namespace"/>
-    <ds:schemaRef ds:uri="http://purl.org/dc/dcmitype/"/>
-  </ds:schemaRefs>
-</ds:datastoreItem>
-</file>
-
-<file path=customXml/itemProps3.xml><?xml version="1.0" encoding="utf-8"?>
 <ds:datastoreItem xmlns:ds="http://schemas.openxmlformats.org/officeDocument/2006/customXml" ds:itemID="{E395DB20-5916-41DC-BF69-A721B0222FEE}">
   <ds:schemaRefs>
     <ds:schemaRef ds:uri="http://schemas.microsoft.com/office/2006/metadata/contentType"/>
@@ -5634,8 +6279,25 @@
 </ds:datastoreItem>
 </file>
 
+<file path=customXml/itemProps2.xml><?xml version="1.0" encoding="utf-8"?>
+<ds:datastoreItem xmlns:ds="http://schemas.openxmlformats.org/officeDocument/2006/customXml" ds:itemID="{68DA1318-CFA0-43A0-B5EB-080F18B0CCB3}">
+  <ds:schemaRefs>
+    <ds:schemaRef ds:uri="http://schemas.microsoft.com/office/2006/metadata/properties"/>
+    <ds:schemaRef ds:uri="http://schemas.microsoft.com/office/infopath/2007/PartnerControls"/>
+  </ds:schemaRefs>
+</ds:datastoreItem>
+</file>
+
+<file path=customXml/itemProps3.xml><?xml version="1.0" encoding="utf-8"?>
+<ds:datastoreItem xmlns:ds="http://schemas.openxmlformats.org/officeDocument/2006/customXml" ds:itemID="{38EC4DD6-1B65-49D3-9553-0C65DFFA7C8F}">
+  <ds:schemaRefs>
+    <ds:schemaRef ds:uri="http://schemas.microsoft.com/sharepoint/v3/contenttype/forms"/>
+  </ds:schemaRefs>
+</ds:datastoreItem>
+</file>
+
 <file path=customXml/itemProps4.xml><?xml version="1.0" encoding="utf-8"?>
-<ds:datastoreItem xmlns:ds="http://schemas.openxmlformats.org/officeDocument/2006/customXml" ds:itemID="{F52E3B8E-E9D9-41FF-99E4-962A53ABA697}">
+<ds:datastoreItem xmlns:ds="http://schemas.openxmlformats.org/officeDocument/2006/customXml" ds:itemID="{2CA205C9-8B03-44D2-A098-4F8D0267DBD9}">
   <ds:schemaRefs>
     <ds:schemaRef ds:uri="http://schemas.openxmlformats.org/officeDocument/2006/bibliography"/>
   </ds:schemaRefs>

</xml_diff>